<commit_message>
Added framewrork feature in docu
</commit_message>
<xml_diff>
--- a/9352A-G8.docx
+++ b/9352A-G8.docx
@@ -1,6 +1,6 @@
 
 <file path=word/document.xml><?xml version="1.0" encoding="utf-8"?>
-<w:document xmlns:wpc="http://schemas.microsoft.com/office/word/2010/wordprocessingCanvas" xmlns:mc="http://schemas.openxmlformats.org/markup-compatibility/2006" xmlns:o="urn:schemas-microsoft-com:office:office" xmlns:r="http://schemas.openxmlformats.org/officeDocument/2006/relationships" xmlns:m="http://schemas.openxmlformats.org/officeDocument/2006/math" xmlns:v="urn:schemas-microsoft-com:vml" xmlns:wp14="http://schemas.microsoft.com/office/word/2010/wordprocessingDrawing" xmlns:wp="http://schemas.openxmlformats.org/drawingml/2006/wordprocessingDrawing" xmlns:w10="urn:schemas-microsoft-com:office:word" xmlns:w="http://schemas.openxmlformats.org/wordprocessingml/2006/main" xmlns:w14="http://schemas.microsoft.com/office/word/2010/wordml" xmlns:wpg="http://schemas.microsoft.com/office/word/2010/wordprocessingGroup" xmlns:wpi="http://schemas.microsoft.com/office/word/2010/wordprocessingInk" xmlns:wne="http://schemas.microsoft.com/office/word/2006/wordml" xmlns:wps="http://schemas.microsoft.com/office/word/2010/wordprocessingShape" mc:Ignorable="w14 wp14">
+<w:document xmlns:wpc="http://schemas.microsoft.com/office/word/2010/wordprocessingCanvas" xmlns:cx="http://schemas.microsoft.com/office/drawing/2014/chartex" xmlns:cx1="http://schemas.microsoft.com/office/drawing/2015/9/8/chartex" xmlns:mc="http://schemas.openxmlformats.org/markup-compatibility/2006" xmlns:o="urn:schemas-microsoft-com:office:office" xmlns:r="http://schemas.openxmlformats.org/officeDocument/2006/relationships" xmlns:m="http://schemas.openxmlformats.org/officeDocument/2006/math" xmlns:v="urn:schemas-microsoft-com:vml" xmlns:wp14="http://schemas.microsoft.com/office/word/2010/wordprocessingDrawing" xmlns:wp="http://schemas.openxmlformats.org/drawingml/2006/wordprocessingDrawing" xmlns:w10="urn:schemas-microsoft-com:office:word" xmlns:w="http://schemas.openxmlformats.org/wordprocessingml/2006/main" xmlns:w14="http://schemas.microsoft.com/office/word/2010/wordml" xmlns:w15="http://schemas.microsoft.com/office/word/2012/wordml" xmlns:w16se="http://schemas.microsoft.com/office/word/2015/wordml/symex" xmlns:wpg="http://schemas.microsoft.com/office/word/2010/wordprocessingGroup" xmlns:wpi="http://schemas.microsoft.com/office/word/2010/wordprocessingInk" xmlns:wne="http://schemas.microsoft.com/office/word/2006/wordml" xmlns:wps="http://schemas.microsoft.com/office/word/2010/wordprocessingShape" mc:Ignorable="w14 w15 w16se wp14">
   <w:body>
     <w:p>
       <w:pPr>
@@ -181,7 +181,6 @@
           <w:szCs w:val="24"/>
         </w:rPr>
       </w:pPr>
-      <w:proofErr w:type="spellStart"/>
       <w:r>
         <w:rPr>
           <w:rFonts w:eastAsia="Times New Roman" w:cstheme="minorHAnsi"/>
@@ -189,9 +188,19 @@
           <w:sz w:val="24"/>
           <w:szCs w:val="24"/>
         </w:rPr>
-        <w:t>Domaoa</w:t>
-      </w:r>
-      <w:proofErr w:type="spellEnd"/>
+        <w:t>Domaoa, Jeane Cris</w:t>
+      </w:r>
+    </w:p>
+    <w:p>
+      <w:pPr>
+        <w:spacing w:after="0" w:line="360" w:lineRule="auto"/>
+        <w:jc w:val="center"/>
+        <w:rPr>
+          <w:rFonts w:eastAsia="Times New Roman" w:cstheme="minorHAnsi"/>
+          <w:sz w:val="24"/>
+          <w:szCs w:val="24"/>
+        </w:rPr>
+      </w:pPr>
       <w:r>
         <w:rPr>
           <w:rFonts w:eastAsia="Times New Roman" w:cstheme="minorHAnsi"/>
@@ -199,9 +208,19 @@
           <w:sz w:val="24"/>
           <w:szCs w:val="24"/>
         </w:rPr>
-        <w:t xml:space="preserve">, </w:t>
-      </w:r>
-      <w:proofErr w:type="spellStart"/>
+        <w:t>Ramos, Tatum Eiffel Dodge</w:t>
+      </w:r>
+    </w:p>
+    <w:p>
+      <w:pPr>
+        <w:spacing w:after="0" w:line="360" w:lineRule="auto"/>
+        <w:jc w:val="center"/>
+        <w:rPr>
+          <w:rFonts w:eastAsia="Times New Roman" w:cstheme="minorHAnsi"/>
+          <w:sz w:val="24"/>
+          <w:szCs w:val="24"/>
+        </w:rPr>
+      </w:pPr>
       <w:r>
         <w:rPr>
           <w:rFonts w:eastAsia="Times New Roman" w:cstheme="minorHAnsi"/>
@@ -209,9 +228,19 @@
           <w:sz w:val="24"/>
           <w:szCs w:val="24"/>
         </w:rPr>
-        <w:t>Jeane</w:t>
-      </w:r>
-      <w:proofErr w:type="spellEnd"/>
+        <w:t>Calines, Carla</w:t>
+      </w:r>
+    </w:p>
+    <w:p>
+      <w:pPr>
+        <w:spacing w:after="0" w:line="360" w:lineRule="auto"/>
+        <w:jc w:val="center"/>
+        <w:rPr>
+          <w:rFonts w:eastAsia="Times New Roman" w:cstheme="minorHAnsi"/>
+          <w:sz w:val="24"/>
+          <w:szCs w:val="24"/>
+        </w:rPr>
+      </w:pPr>
       <w:r>
         <w:rPr>
           <w:rFonts w:eastAsia="Times New Roman" w:cstheme="minorHAnsi"/>
@@ -219,29 +248,19 @@
           <w:sz w:val="24"/>
           <w:szCs w:val="24"/>
         </w:rPr>
-        <w:t xml:space="preserve"> </w:t>
-      </w:r>
-      <w:proofErr w:type="spellStart"/>
-      <w:r>
+        <w:t>Catayao, Roxanne</w:t>
+      </w:r>
+    </w:p>
+    <w:p>
+      <w:pPr>
+        <w:spacing w:after="0" w:line="360" w:lineRule="auto"/>
+        <w:jc w:val="center"/>
         <w:rPr>
           <w:rFonts w:eastAsia="Times New Roman" w:cstheme="minorHAnsi"/>
           <w:color w:val="000000"/>
           <w:sz w:val="24"/>
           <w:szCs w:val="24"/>
         </w:rPr>
-        <w:t>Cris</w:t>
-      </w:r>
-      <w:proofErr w:type="spellEnd"/>
-    </w:p>
-    <w:p>
-      <w:pPr>
-        <w:spacing w:after="0" w:line="360" w:lineRule="auto"/>
-        <w:jc w:val="center"/>
-        <w:rPr>
-          <w:rFonts w:eastAsia="Times New Roman" w:cstheme="minorHAnsi"/>
-          <w:sz w:val="24"/>
-          <w:szCs w:val="24"/>
-        </w:rPr>
       </w:pPr>
       <w:r>
         <w:rPr>
@@ -250,133 +269,8 @@
           <w:sz w:val="24"/>
           <w:szCs w:val="24"/>
         </w:rPr>
-        <w:t>Ramos, Tatum Eiffel Dodge</w:t>
-      </w:r>
-    </w:p>
-    <w:p>
-      <w:pPr>
-        <w:spacing w:after="0" w:line="360" w:lineRule="auto"/>
-        <w:jc w:val="center"/>
-        <w:rPr>
-          <w:rFonts w:eastAsia="Times New Roman" w:cstheme="minorHAnsi"/>
-          <w:sz w:val="24"/>
-          <w:szCs w:val="24"/>
-        </w:rPr>
-      </w:pPr>
-      <w:proofErr w:type="spellStart"/>
-      <w:r>
-        <w:rPr>
-          <w:rFonts w:eastAsia="Times New Roman" w:cstheme="minorHAnsi"/>
-          <w:color w:val="000000"/>
-          <w:sz w:val="24"/>
-          <w:szCs w:val="24"/>
-        </w:rPr>
-        <w:t>Calines</w:t>
-      </w:r>
-      <w:proofErr w:type="spellEnd"/>
-      <w:r>
-        <w:rPr>
-          <w:rFonts w:eastAsia="Times New Roman" w:cstheme="minorHAnsi"/>
-          <w:color w:val="000000"/>
-          <w:sz w:val="24"/>
-          <w:szCs w:val="24"/>
-        </w:rPr>
-        <w:t>, Carla</w:t>
-      </w:r>
-    </w:p>
-    <w:p>
-      <w:pPr>
-        <w:spacing w:after="0" w:line="360" w:lineRule="auto"/>
-        <w:jc w:val="center"/>
-        <w:rPr>
-          <w:rFonts w:eastAsia="Times New Roman" w:cstheme="minorHAnsi"/>
-          <w:sz w:val="24"/>
-          <w:szCs w:val="24"/>
-        </w:rPr>
-      </w:pPr>
-      <w:proofErr w:type="spellStart"/>
-      <w:r>
-        <w:rPr>
-          <w:rFonts w:eastAsia="Times New Roman" w:cstheme="minorHAnsi"/>
-          <w:color w:val="000000"/>
-          <w:sz w:val="24"/>
-          <w:szCs w:val="24"/>
-        </w:rPr>
-        <w:t>Catayao</w:t>
-      </w:r>
-      <w:proofErr w:type="spellEnd"/>
-      <w:r>
-        <w:rPr>
-          <w:rFonts w:eastAsia="Times New Roman" w:cstheme="minorHAnsi"/>
-          <w:color w:val="000000"/>
-          <w:sz w:val="24"/>
-          <w:szCs w:val="24"/>
-        </w:rPr>
-        <w:t>, Roxanne</w:t>
-      </w:r>
-    </w:p>
-    <w:p>
-      <w:pPr>
-        <w:spacing w:after="0" w:line="360" w:lineRule="auto"/>
-        <w:jc w:val="center"/>
-        <w:rPr>
-          <w:rFonts w:eastAsia="Times New Roman" w:cstheme="minorHAnsi"/>
-          <w:color w:val="000000"/>
-          <w:sz w:val="24"/>
-          <w:szCs w:val="24"/>
-        </w:rPr>
-      </w:pPr>
-      <w:proofErr w:type="spellStart"/>
-      <w:r>
-        <w:rPr>
-          <w:rFonts w:eastAsia="Times New Roman" w:cstheme="minorHAnsi"/>
-          <w:color w:val="000000"/>
-          <w:sz w:val="24"/>
-          <w:szCs w:val="24"/>
-        </w:rPr>
-        <w:t>Dayrit</w:t>
-      </w:r>
-      <w:proofErr w:type="spellEnd"/>
-      <w:r>
-        <w:rPr>
-          <w:rFonts w:eastAsia="Times New Roman" w:cstheme="minorHAnsi"/>
-          <w:color w:val="000000"/>
-          <w:sz w:val="24"/>
-          <w:szCs w:val="24"/>
-        </w:rPr>
-        <w:t xml:space="preserve">, </w:t>
-      </w:r>
-      <w:proofErr w:type="spellStart"/>
-      <w:r>
-        <w:rPr>
-          <w:rFonts w:eastAsia="Times New Roman" w:cstheme="minorHAnsi"/>
-          <w:color w:val="000000"/>
-          <w:sz w:val="24"/>
-          <w:szCs w:val="24"/>
-        </w:rPr>
-        <w:t>Aika</w:t>
-      </w:r>
-      <w:proofErr w:type="spellEnd"/>
-      <w:r>
-        <w:rPr>
-          <w:rFonts w:eastAsia="Times New Roman" w:cstheme="minorHAnsi"/>
-          <w:color w:val="000000"/>
-          <w:sz w:val="24"/>
-          <w:szCs w:val="24"/>
-        </w:rPr>
-        <w:t xml:space="preserve"> </w:t>
-      </w:r>
-      <w:proofErr w:type="spellStart"/>
-      <w:r>
-        <w:rPr>
-          <w:rFonts w:eastAsia="Times New Roman" w:cstheme="minorHAnsi"/>
-          <w:color w:val="000000"/>
-          <w:sz w:val="24"/>
-          <w:szCs w:val="24"/>
-        </w:rPr>
-        <w:t>Vien</w:t>
-      </w:r>
-      <w:proofErr w:type="spellEnd"/>
+        <w:t>Dayrit, Aika Vien</w:t>
+      </w:r>
     </w:p>
     <w:p>
       <w:pPr>
@@ -616,18 +510,7 @@
           <w:lang w:val="en-US"/>
         </w:rPr>
         <w:tab/>
-        <w:t>……………………………………………………………</w:t>
-      </w:r>
-      <w:bookmarkStart w:id="0" w:name="_GoBack"/>
-      <w:bookmarkEnd w:id="0"/>
-      <w:r>
-        <w:rPr>
-          <w:b/>
-          <w:sz w:val="24"/>
-          <w:szCs w:val="24"/>
-          <w:lang w:val="en-US"/>
-        </w:rPr>
-        <w:t>……………………………………..</w:t>
+        <w:t>…………………………………………………………………………………………………..</w:t>
       </w:r>
       <w:r>
         <w:rPr>
@@ -1388,7 +1271,7 @@
           <w:lang w:val="en-US"/>
         </w:rPr>
         <w:sectPr>
-          <w:footerReference w:type="default" r:id="rId9"/>
+          <w:footerReference w:type="default" r:id="rId8"/>
           <w:pgSz w:w="12240" w:h="15840"/>
           <w:pgMar w:top="1440" w:right="1440" w:bottom="1440" w:left="1440" w:header="708" w:footer="708" w:gutter="0"/>
           <w:cols w:space="708"/>
@@ -1445,7 +1328,7 @@
         <w:rPr>
           <w:b/>
           <w:noProof/>
-          <w:lang w:eastAsia="en-PH"/>
+          <w:lang w:val="en-US"/>
         </w:rPr>
         <w:lastRenderedPageBreak/>
         <w:drawing>
@@ -1472,7 +1355,7 @@
                     <pic:cNvPicPr/>
                   </pic:nvPicPr>
                   <pic:blipFill>
-                    <a:blip r:embed="rId10">
+                    <a:blip r:embed="rId9">
                       <a:extLst>
                         <a:ext uri="{28A0092B-C50C-407E-A947-70E740481C1C}">
                           <a14:useLocalDpi xmlns:a14="http://schemas.microsoft.com/office/drawing/2010/main" val="0"/>
@@ -1551,7 +1434,7 @@
           <w:noProof/>
           <w:sz w:val="24"/>
           <w:szCs w:val="24"/>
-          <w:lang w:eastAsia="en-PH"/>
+          <w:lang w:val="en-US"/>
         </w:rPr>
         <w:drawing>
           <wp:inline distT="0" distB="0" distL="0" distR="0" wp14:anchorId="43269503" wp14:editId="3A2F64A3">
@@ -1566,6 +1449,84 @@
                 <pic:pic xmlns:pic="http://schemas.openxmlformats.org/drawingml/2006/picture">
                   <pic:nvPicPr>
                     <pic:cNvPr id="0" name="html.png"/>
+                    <pic:cNvPicPr/>
+                  </pic:nvPicPr>
+                  <pic:blipFill>
+                    <a:blip r:embed="rId10" cstate="print">
+                      <a:extLst>
+                        <a:ext uri="{28A0092B-C50C-407E-A947-70E740481C1C}">
+                          <a14:useLocalDpi xmlns:a14="http://schemas.microsoft.com/office/drawing/2010/main" val="0"/>
+                        </a:ext>
+                      </a:extLst>
+                    </a:blip>
+                    <a:stretch>
+                      <a:fillRect/>
+                    </a:stretch>
+                  </pic:blipFill>
+                  <pic:spPr>
+                    <a:xfrm>
+                      <a:off x="0" y="0"/>
+                      <a:ext cx="1260000" cy="1260000"/>
+                    </a:xfrm>
+                    <a:prstGeom prst="rect">
+                      <a:avLst/>
+                    </a:prstGeom>
+                  </pic:spPr>
+                </pic:pic>
+              </a:graphicData>
+            </a:graphic>
+          </wp:inline>
+        </w:drawing>
+      </w:r>
+    </w:p>
+    <w:p>
+      <w:pPr>
+        <w:spacing w:line="360" w:lineRule="auto"/>
+        <w:rPr>
+          <w:sz w:val="24"/>
+          <w:szCs w:val="24"/>
+          <w:lang w:val="en-US"/>
+        </w:rPr>
+      </w:pPr>
+      <w:r>
+        <w:rPr>
+          <w:sz w:val="24"/>
+          <w:szCs w:val="24"/>
+          <w:lang w:val="en-US"/>
+        </w:rPr>
+        <w:t>We used HTML to structure the elements of the website, the lecture notes, the quizzes, and the other content. We also used this technology to embed the images used in the website such as the code snippet, developers’ profile, and logos.</w:t>
+      </w:r>
+    </w:p>
+    <w:p>
+      <w:pPr>
+        <w:spacing w:line="360" w:lineRule="auto"/>
+        <w:jc w:val="center"/>
+        <w:rPr>
+          <w:sz w:val="24"/>
+          <w:szCs w:val="24"/>
+          <w:lang w:val="en-US"/>
+        </w:rPr>
+      </w:pPr>
+      <w:r>
+        <w:rPr>
+          <w:noProof/>
+          <w:sz w:val="24"/>
+          <w:szCs w:val="24"/>
+          <w:lang w:val="en-US"/>
+        </w:rPr>
+        <w:drawing>
+          <wp:inline distT="0" distB="0" distL="0" distR="0" wp14:anchorId="4734A52B" wp14:editId="49B1484C">
+            <wp:extent cx="1260000" cy="1260000"/>
+            <wp:effectExtent l="0" t="0" r="0" b="0"/>
+            <wp:docPr id="13" name="Picture 13"/>
+            <wp:cNvGraphicFramePr>
+              <a:graphicFrameLocks xmlns:a="http://schemas.openxmlformats.org/drawingml/2006/main" noChangeAspect="1"/>
+            </wp:cNvGraphicFramePr>
+            <a:graphic xmlns:a="http://schemas.openxmlformats.org/drawingml/2006/main">
+              <a:graphicData uri="http://schemas.openxmlformats.org/drawingml/2006/picture">
+                <pic:pic xmlns:pic="http://schemas.openxmlformats.org/drawingml/2006/picture">
+                  <pic:nvPicPr>
+                    <pic:cNvPr id="0" name="css.png"/>
                     <pic:cNvPicPr/>
                   </pic:nvPicPr>
                   <pic:blipFill>
@@ -1611,7 +1572,23 @@
           <w:szCs w:val="24"/>
           <w:lang w:val="en-US"/>
         </w:rPr>
-        <w:t>We used HTML to structure the elements of the website, the lecture notes, the quizzes, and the other content. We also used this technology to embed the images used in the website such as the code snippet, developers’ profile, and logos.</w:t>
+        <w:t>We used CSS to basically not just to beautify our website but also to give layout</w:t>
+      </w:r>
+      <w:r>
+        <w:rPr>
+          <w:sz w:val="24"/>
+          <w:szCs w:val="24"/>
+          <w:lang w:val="en-US"/>
+        </w:rPr>
+        <w:t xml:space="preserve"> to it. We used Cascading Style S</w:t>
+      </w:r>
+      <w:r>
+        <w:rPr>
+          <w:sz w:val="24"/>
+          <w:szCs w:val="24"/>
+          <w:lang w:val="en-US"/>
+        </w:rPr>
+        <w:t>heets to every website we created. We also used frameworks such as bootstrap to easily add styles in our HTML elements just by using class.</w:t>
       </w:r>
     </w:p>
     <w:p>
@@ -1629,13 +1606,13 @@
           <w:noProof/>
           <w:sz w:val="24"/>
           <w:szCs w:val="24"/>
-          <w:lang w:eastAsia="en-PH"/>
+          <w:lang w:val="en-US"/>
         </w:rPr>
         <w:drawing>
-          <wp:inline distT="0" distB="0" distL="0" distR="0" wp14:anchorId="4734A52B" wp14:editId="49B1484C">
+          <wp:inline distT="0" distB="0" distL="0" distR="0" wp14:anchorId="312F781B" wp14:editId="051F7E40">
             <wp:extent cx="1260000" cy="1260000"/>
             <wp:effectExtent l="0" t="0" r="0" b="0"/>
-            <wp:docPr id="13" name="Picture 13"/>
+            <wp:docPr id="16" name="Picture 16"/>
             <wp:cNvGraphicFramePr>
               <a:graphicFrameLocks xmlns:a="http://schemas.openxmlformats.org/drawingml/2006/main" noChangeAspect="1"/>
             </wp:cNvGraphicFramePr>
@@ -1643,7 +1620,7 @@
               <a:graphicData uri="http://schemas.openxmlformats.org/drawingml/2006/picture">
                 <pic:pic xmlns:pic="http://schemas.openxmlformats.org/drawingml/2006/picture">
                   <pic:nvPicPr>
-                    <pic:cNvPr id="0" name="css.png"/>
+                    <pic:cNvPr id="0" name="javascript.png"/>
                     <pic:cNvPicPr/>
                   </pic:nvPicPr>
                   <pic:blipFill>
@@ -1689,23 +1666,79 @@
           <w:szCs w:val="24"/>
           <w:lang w:val="en-US"/>
         </w:rPr>
-        <w:t>We used CSS to basically not just to beautify our website but also to give layout</w:t>
-      </w:r>
-      <w:r>
-        <w:rPr>
-          <w:sz w:val="24"/>
-          <w:szCs w:val="24"/>
-          <w:lang w:val="en-US"/>
-        </w:rPr>
-        <w:t xml:space="preserve"> to it. We used Cascading Style S</w:t>
-      </w:r>
-      <w:r>
-        <w:rPr>
-          <w:sz w:val="24"/>
-          <w:szCs w:val="24"/>
-          <w:lang w:val="en-US"/>
-        </w:rPr>
-        <w:t>heets to every website we created. We also used frameworks such as bootstrap to easily add styles in our HTML elements just by using class.</w:t>
+        <w:t>We used JavaS</w:t>
+      </w:r>
+      <w:r>
+        <w:rPr>
+          <w:sz w:val="24"/>
+          <w:szCs w:val="24"/>
+          <w:lang w:val="en-US"/>
+        </w:rPr>
+        <w:t>cript to add additional functionalities to our navigation bar such as adding a style to the navigation bar when the user scrolls into webpages.</w:t>
+      </w:r>
+      <w:r>
+        <w:rPr>
+          <w:sz w:val="24"/>
+          <w:szCs w:val="24"/>
+          <w:lang w:val="en-US"/>
+        </w:rPr>
+        <w:t xml:space="preserve"> We also used frameworks like th</w:t>
+      </w:r>
+      <w:r>
+        <w:rPr>
+          <w:sz w:val="24"/>
+          <w:szCs w:val="24"/>
+          <w:lang w:val="en-US"/>
+        </w:rPr>
+        <w:t>e B</w:t>
+      </w:r>
+      <w:r>
+        <w:rPr>
+          <w:sz w:val="24"/>
+          <w:szCs w:val="24"/>
+          <w:lang w:val="en-US"/>
+        </w:rPr>
+        <w:t>o</w:t>
+      </w:r>
+      <w:r>
+        <w:rPr>
+          <w:sz w:val="24"/>
+          <w:szCs w:val="24"/>
+          <w:lang w:val="en-US"/>
+        </w:rPr>
+        <w:t xml:space="preserve">otstrap </w:t>
+      </w:r>
+      <w:r>
+        <w:rPr>
+          <w:sz w:val="24"/>
+          <w:szCs w:val="24"/>
+          <w:lang w:val="en-US"/>
+        </w:rPr>
+        <w:t>JS, Popper, and JQ</w:t>
+      </w:r>
+      <w:r>
+        <w:rPr>
+          <w:sz w:val="24"/>
+          <w:szCs w:val="24"/>
+          <w:lang w:val="en-US"/>
+        </w:rPr>
+        <w:t xml:space="preserve">uery which are dependencies for the bootstrap </w:t>
+      </w:r>
+      <w:r>
+        <w:rPr>
+          <w:sz w:val="24"/>
+          <w:szCs w:val="24"/>
+          <w:lang w:val="en-US"/>
+        </w:rPr>
+        <w:t>CSS</w:t>
+      </w:r>
+      <w:r>
+        <w:rPr>
+          <w:sz w:val="24"/>
+          <w:szCs w:val="24"/>
+          <w:lang w:val="en-US"/>
+        </w:rPr>
+        <w:t xml:space="preserve"> to add additional functions to designs.</w:t>
       </w:r>
     </w:p>
     <w:p>
@@ -1723,13 +1756,13 @@
           <w:noProof/>
           <w:sz w:val="24"/>
           <w:szCs w:val="24"/>
-          <w:lang w:eastAsia="en-PH"/>
+          <w:lang w:val="en-US"/>
         </w:rPr>
         <w:drawing>
-          <wp:inline distT="0" distB="0" distL="0" distR="0" wp14:anchorId="312F781B" wp14:editId="051F7E40">
+          <wp:inline distT="0" distB="0" distL="0" distR="0" wp14:anchorId="243B19F2" wp14:editId="0A5F1157">
             <wp:extent cx="1260000" cy="1260000"/>
             <wp:effectExtent l="0" t="0" r="0" b="0"/>
-            <wp:docPr id="16" name="Picture 16"/>
+            <wp:docPr id="18" name="Picture 18"/>
             <wp:cNvGraphicFramePr>
               <a:graphicFrameLocks xmlns:a="http://schemas.openxmlformats.org/drawingml/2006/main" noChangeAspect="1"/>
             </wp:cNvGraphicFramePr>
@@ -1737,7 +1770,7 @@
               <a:graphicData uri="http://schemas.openxmlformats.org/drawingml/2006/picture">
                 <pic:pic xmlns:pic="http://schemas.openxmlformats.org/drawingml/2006/picture">
                   <pic:nvPicPr>
-                    <pic:cNvPr id="0" name="javascript.png"/>
+                    <pic:cNvPr id="0" name="json-file.png"/>
                     <pic:cNvPicPr/>
                   </pic:nvPicPr>
                   <pic:blipFill>
@@ -1783,97 +1816,7 @@
           <w:szCs w:val="24"/>
           <w:lang w:val="en-US"/>
         </w:rPr>
-        <w:t>We used JavaS</w:t>
-      </w:r>
-      <w:r>
-        <w:rPr>
-          <w:sz w:val="24"/>
-          <w:szCs w:val="24"/>
-          <w:lang w:val="en-US"/>
-        </w:rPr>
-        <w:t>cript to add additional functionalities to our navigation bar such as adding a style to the navigation bar when the user scrolls into webpages.</w:t>
-      </w:r>
-      <w:r>
-        <w:rPr>
-          <w:sz w:val="24"/>
-          <w:szCs w:val="24"/>
-          <w:lang w:val="en-US"/>
-        </w:rPr>
-        <w:t xml:space="preserve"> We also used frameworks like th</w:t>
-      </w:r>
-      <w:r>
-        <w:rPr>
-          <w:sz w:val="24"/>
-          <w:szCs w:val="24"/>
-          <w:lang w:val="en-US"/>
-        </w:rPr>
-        <w:t>e B</w:t>
-      </w:r>
-      <w:r>
-        <w:rPr>
-          <w:sz w:val="24"/>
-          <w:szCs w:val="24"/>
-          <w:lang w:val="en-US"/>
-        </w:rPr>
-        <w:t>o</w:t>
-      </w:r>
-      <w:r>
-        <w:rPr>
-          <w:sz w:val="24"/>
-          <w:szCs w:val="24"/>
-          <w:lang w:val="en-US"/>
-        </w:rPr>
-        <w:t xml:space="preserve">otstrap </w:t>
-      </w:r>
-      <w:r>
-        <w:rPr>
-          <w:sz w:val="24"/>
-          <w:szCs w:val="24"/>
-          <w:lang w:val="en-US"/>
-        </w:rPr>
-        <w:t xml:space="preserve">JS, Popper, and </w:t>
-      </w:r>
-      <w:proofErr w:type="spellStart"/>
-      <w:r>
-        <w:rPr>
-          <w:sz w:val="24"/>
-          <w:szCs w:val="24"/>
-          <w:lang w:val="en-US"/>
-        </w:rPr>
-        <w:t>JQ</w:t>
-      </w:r>
-      <w:r>
-        <w:rPr>
-          <w:sz w:val="24"/>
-          <w:szCs w:val="24"/>
-          <w:lang w:val="en-US"/>
-        </w:rPr>
-        <w:t>uery</w:t>
-      </w:r>
-      <w:proofErr w:type="spellEnd"/>
-      <w:r>
-        <w:rPr>
-          <w:sz w:val="24"/>
-          <w:szCs w:val="24"/>
-          <w:lang w:val="en-US"/>
-        </w:rPr>
-        <w:t xml:space="preserve"> which are dependencies for the bootstrap </w:t>
-      </w:r>
-      <w:r>
-        <w:rPr>
-          <w:sz w:val="24"/>
-          <w:szCs w:val="24"/>
-          <w:lang w:val="en-US"/>
-        </w:rPr>
-        <w:t>CSS</w:t>
-      </w:r>
-      <w:r>
-        <w:rPr>
-          <w:sz w:val="24"/>
-          <w:szCs w:val="24"/>
-          <w:lang w:val="en-US"/>
-        </w:rPr>
-        <w:t xml:space="preserve"> to add additional functions to designs.</w:t>
+        <w:t>JSON text files were created to store the different information for the quizzes in the website, the questions and their corresponding choices and correct answer.</w:t>
       </w:r>
     </w:p>
     <w:p>
@@ -1891,13 +1834,14 @@
           <w:noProof/>
           <w:sz w:val="24"/>
           <w:szCs w:val="24"/>
-          <w:lang w:eastAsia="en-PH"/>
-        </w:rPr>
+          <w:lang w:val="en-US"/>
+        </w:rPr>
+        <w:lastRenderedPageBreak/>
         <w:drawing>
-          <wp:inline distT="0" distB="0" distL="0" distR="0" wp14:anchorId="243B19F2" wp14:editId="0A5F1157">
+          <wp:inline distT="0" distB="0" distL="0" distR="0" wp14:anchorId="7C28E176" wp14:editId="475E682C">
             <wp:extent cx="1260000" cy="1260000"/>
             <wp:effectExtent l="0" t="0" r="0" b="0"/>
-            <wp:docPr id="18" name="Picture 18"/>
+            <wp:docPr id="3" name="Picture 3"/>
             <wp:cNvGraphicFramePr>
               <a:graphicFrameLocks xmlns:a="http://schemas.openxmlformats.org/drawingml/2006/main" noChangeAspect="1"/>
             </wp:cNvGraphicFramePr>
@@ -1905,7 +1849,7 @@
               <a:graphicData uri="http://schemas.openxmlformats.org/drawingml/2006/picture">
                 <pic:pic xmlns:pic="http://schemas.openxmlformats.org/drawingml/2006/picture">
                   <pic:nvPicPr>
-                    <pic:cNvPr id="0" name="json-file.png"/>
+                    <pic:cNvPr id="0" name="php.png"/>
                     <pic:cNvPicPr/>
                   </pic:nvPicPr>
                   <pic:blipFill>
@@ -1951,85 +1895,6 @@
           <w:szCs w:val="24"/>
           <w:lang w:val="en-US"/>
         </w:rPr>
-        <w:t>JSON text files were created to store the different information for the quizzes in the website, the questions and their corresponding choices and correct answer.</w:t>
-      </w:r>
-    </w:p>
-    <w:p>
-      <w:pPr>
-        <w:spacing w:line="360" w:lineRule="auto"/>
-        <w:jc w:val="center"/>
-        <w:rPr>
-          <w:sz w:val="24"/>
-          <w:szCs w:val="24"/>
-          <w:lang w:val="en-US"/>
-        </w:rPr>
-      </w:pPr>
-      <w:r>
-        <w:rPr>
-          <w:noProof/>
-          <w:sz w:val="24"/>
-          <w:szCs w:val="24"/>
-          <w:lang w:eastAsia="en-PH"/>
-        </w:rPr>
-        <w:lastRenderedPageBreak/>
-        <w:drawing>
-          <wp:inline distT="0" distB="0" distL="0" distR="0" wp14:anchorId="7C28E176" wp14:editId="475E682C">
-            <wp:extent cx="1260000" cy="1260000"/>
-            <wp:effectExtent l="0" t="0" r="0" b="0"/>
-            <wp:docPr id="3" name="Picture 3"/>
-            <wp:cNvGraphicFramePr>
-              <a:graphicFrameLocks xmlns:a="http://schemas.openxmlformats.org/drawingml/2006/main" noChangeAspect="1"/>
-            </wp:cNvGraphicFramePr>
-            <a:graphic xmlns:a="http://schemas.openxmlformats.org/drawingml/2006/main">
-              <a:graphicData uri="http://schemas.openxmlformats.org/drawingml/2006/picture">
-                <pic:pic xmlns:pic="http://schemas.openxmlformats.org/drawingml/2006/picture">
-                  <pic:nvPicPr>
-                    <pic:cNvPr id="0" name="php.png"/>
-                    <pic:cNvPicPr/>
-                  </pic:nvPicPr>
-                  <pic:blipFill>
-                    <a:blip r:embed="rId15" cstate="print">
-                      <a:extLst>
-                        <a:ext uri="{28A0092B-C50C-407E-A947-70E740481C1C}">
-                          <a14:useLocalDpi xmlns:a14="http://schemas.microsoft.com/office/drawing/2010/main" val="0"/>
-                        </a:ext>
-                      </a:extLst>
-                    </a:blip>
-                    <a:stretch>
-                      <a:fillRect/>
-                    </a:stretch>
-                  </pic:blipFill>
-                  <pic:spPr>
-                    <a:xfrm>
-                      <a:off x="0" y="0"/>
-                      <a:ext cx="1260000" cy="1260000"/>
-                    </a:xfrm>
-                    <a:prstGeom prst="rect">
-                      <a:avLst/>
-                    </a:prstGeom>
-                  </pic:spPr>
-                </pic:pic>
-              </a:graphicData>
-            </a:graphic>
-          </wp:inline>
-        </w:drawing>
-      </w:r>
-    </w:p>
-    <w:p>
-      <w:pPr>
-        <w:spacing w:line="360" w:lineRule="auto"/>
-        <w:rPr>
-          <w:sz w:val="24"/>
-          <w:szCs w:val="24"/>
-          <w:lang w:val="en-US"/>
-        </w:rPr>
-      </w:pPr>
-      <w:r>
-        <w:rPr>
-          <w:sz w:val="24"/>
-          <w:szCs w:val="24"/>
-          <w:lang w:val="en-US"/>
-        </w:rPr>
         <w:t>We used the PHP technology to administer the quizzes that are implemented on the website. It was used display the quiz items form the JSON text files to the website and it was also used to evaluate the answers of the users against the correct answer to the quiz items.</w:t>
       </w:r>
     </w:p>
@@ -2159,7 +2024,7 @@
           <w:noProof/>
           <w:sz w:val="24"/>
           <w:szCs w:val="24"/>
-          <w:lang w:eastAsia="en-PH"/>
+          <w:lang w:val="en-US"/>
         </w:rPr>
         <w:drawing>
           <wp:inline distT="0" distB="0" distL="0" distR="0" wp14:anchorId="0BCF4704" wp14:editId="29E40E91">
@@ -2177,7 +2042,7 @@
                     <pic:cNvPicPr/>
                   </pic:nvPicPr>
                   <pic:blipFill>
-                    <a:blip r:embed="rId16"/>
+                    <a:blip r:embed="rId15"/>
                     <a:stretch>
                       <a:fillRect/>
                     </a:stretch>
@@ -2273,7 +2138,7 @@
           <w:noProof/>
           <w:sz w:val="24"/>
           <w:szCs w:val="24"/>
-          <w:lang w:eastAsia="en-PH"/>
+          <w:lang w:val="en-US"/>
         </w:rPr>
         <w:lastRenderedPageBreak/>
         <w:drawing>
@@ -2292,7 +2157,7 @@
                     <pic:cNvPicPr/>
                   </pic:nvPicPr>
                   <pic:blipFill>
-                    <a:blip r:embed="rId17"/>
+                    <a:blip r:embed="rId16"/>
                     <a:stretch>
                       <a:fillRect/>
                     </a:stretch>
@@ -2396,13 +2261,111 @@
       <w:r>
         <w:rPr>
           <w:noProof/>
-          <w:lang w:eastAsia="en-PH"/>
+          <w:lang w:val="en-US"/>
         </w:rPr>
         <w:drawing>
           <wp:inline distT="0" distB="0" distL="0" distR="0" wp14:anchorId="1F3A79E8" wp14:editId="216370E1">
             <wp:extent cx="4403154" cy="2114550"/>
             <wp:effectExtent l="0" t="0" r="0" b="0"/>
             <wp:docPr id="19" name="Picture 19"/>
+            <wp:cNvGraphicFramePr>
+              <a:graphicFrameLocks xmlns:a="http://schemas.openxmlformats.org/drawingml/2006/main" noChangeAspect="1"/>
+            </wp:cNvGraphicFramePr>
+            <a:graphic xmlns:a="http://schemas.openxmlformats.org/drawingml/2006/main">
+              <a:graphicData uri="http://schemas.openxmlformats.org/drawingml/2006/picture">
+                <pic:pic xmlns:pic="http://schemas.openxmlformats.org/drawingml/2006/picture">
+                  <pic:nvPicPr>
+                    <pic:cNvPr id="0" name=""/>
+                    <pic:cNvPicPr/>
+                  </pic:nvPicPr>
+                  <pic:blipFill>
+                    <a:blip r:embed="rId17"/>
+                    <a:stretch>
+                      <a:fillRect/>
+                    </a:stretch>
+                  </pic:blipFill>
+                  <pic:spPr>
+                    <a:xfrm>
+                      <a:off x="0" y="0"/>
+                      <a:ext cx="4413168" cy="2119359"/>
+                    </a:xfrm>
+                    <a:prstGeom prst="rect">
+                      <a:avLst/>
+                    </a:prstGeom>
+                  </pic:spPr>
+                </pic:pic>
+              </a:graphicData>
+            </a:graphic>
+          </wp:inline>
+        </w:drawing>
+      </w:r>
+    </w:p>
+    <w:p>
+      <w:pPr>
+        <w:spacing w:line="360" w:lineRule="auto"/>
+        <w:ind w:left="360"/>
+        <w:jc w:val="center"/>
+        <w:rPr>
+          <w:rFonts w:cstheme="minorHAnsi"/>
+          <w:i/>
+          <w:sz w:val="24"/>
+          <w:szCs w:val="24"/>
+        </w:rPr>
+      </w:pPr>
+      <w:r>
+        <w:rPr>
+          <w:rFonts w:cstheme="minorHAnsi"/>
+          <w:i/>
+          <w:sz w:val="24"/>
+          <w:szCs w:val="24"/>
+        </w:rPr>
+        <w:t>Figure 1.1a -Java Servlets page</w:t>
+      </w:r>
+    </w:p>
+    <w:p>
+      <w:pPr>
+        <w:pStyle w:val="ListParagraph"/>
+        <w:numPr>
+          <w:ilvl w:val="0"/>
+          <w:numId w:val="4"/>
+        </w:numPr>
+        <w:spacing w:line="360" w:lineRule="auto"/>
+        <w:rPr>
+          <w:rFonts w:cstheme="minorHAnsi"/>
+          <w:sz w:val="24"/>
+          <w:szCs w:val="24"/>
+        </w:rPr>
+      </w:pPr>
+      <w:r>
+        <w:rPr>
+          <w:rFonts w:cstheme="minorHAnsi"/>
+          <w:sz w:val="24"/>
+          <w:szCs w:val="24"/>
+        </w:rPr>
+        <w:t>PHP</w:t>
+      </w:r>
+    </w:p>
+    <w:p>
+      <w:pPr>
+        <w:spacing w:line="360" w:lineRule="auto"/>
+        <w:ind w:left="360"/>
+        <w:jc w:val="center"/>
+        <w:rPr>
+          <w:rFonts w:cstheme="minorHAnsi"/>
+          <w:sz w:val="24"/>
+          <w:szCs w:val="24"/>
+        </w:rPr>
+      </w:pPr>
+      <w:r>
+        <w:rPr>
+          <w:noProof/>
+          <w:lang w:val="en-US"/>
+        </w:rPr>
+        <w:drawing>
+          <wp:inline distT="0" distB="0" distL="0" distR="0" wp14:anchorId="7EEE3908" wp14:editId="140EEB2F">
+            <wp:extent cx="4533900" cy="2167166"/>
+            <wp:effectExtent l="0" t="0" r="0" b="5080"/>
+            <wp:docPr id="20" name="Picture 20"/>
             <wp:cNvGraphicFramePr>
               <a:graphicFrameLocks xmlns:a="http://schemas.openxmlformats.org/drawingml/2006/main" noChangeAspect="1"/>
             </wp:cNvGraphicFramePr>
@@ -2422,104 +2385,6 @@
                   <pic:spPr>
                     <a:xfrm>
                       <a:off x="0" y="0"/>
-                      <a:ext cx="4413168" cy="2119359"/>
-                    </a:xfrm>
-                    <a:prstGeom prst="rect">
-                      <a:avLst/>
-                    </a:prstGeom>
-                  </pic:spPr>
-                </pic:pic>
-              </a:graphicData>
-            </a:graphic>
-          </wp:inline>
-        </w:drawing>
-      </w:r>
-    </w:p>
-    <w:p>
-      <w:pPr>
-        <w:spacing w:line="360" w:lineRule="auto"/>
-        <w:ind w:left="360"/>
-        <w:jc w:val="center"/>
-        <w:rPr>
-          <w:rFonts w:cstheme="minorHAnsi"/>
-          <w:i/>
-          <w:sz w:val="24"/>
-          <w:szCs w:val="24"/>
-        </w:rPr>
-      </w:pPr>
-      <w:r>
-        <w:rPr>
-          <w:rFonts w:cstheme="minorHAnsi"/>
-          <w:i/>
-          <w:sz w:val="24"/>
-          <w:szCs w:val="24"/>
-        </w:rPr>
-        <w:t>Figure 1.1a -Java Servlets page</w:t>
-      </w:r>
-    </w:p>
-    <w:p>
-      <w:pPr>
-        <w:pStyle w:val="ListParagraph"/>
-        <w:numPr>
-          <w:ilvl w:val="0"/>
-          <w:numId w:val="4"/>
-        </w:numPr>
-        <w:spacing w:line="360" w:lineRule="auto"/>
-        <w:rPr>
-          <w:rFonts w:cstheme="minorHAnsi"/>
-          <w:sz w:val="24"/>
-          <w:szCs w:val="24"/>
-        </w:rPr>
-      </w:pPr>
-      <w:r>
-        <w:rPr>
-          <w:rFonts w:cstheme="minorHAnsi"/>
-          <w:sz w:val="24"/>
-          <w:szCs w:val="24"/>
-        </w:rPr>
-        <w:t>PHP</w:t>
-      </w:r>
-    </w:p>
-    <w:p>
-      <w:pPr>
-        <w:spacing w:line="360" w:lineRule="auto"/>
-        <w:ind w:left="360"/>
-        <w:jc w:val="center"/>
-        <w:rPr>
-          <w:rFonts w:cstheme="minorHAnsi"/>
-          <w:sz w:val="24"/>
-          <w:szCs w:val="24"/>
-        </w:rPr>
-      </w:pPr>
-      <w:r>
-        <w:rPr>
-          <w:noProof/>
-          <w:lang w:eastAsia="en-PH"/>
-        </w:rPr>
-        <w:drawing>
-          <wp:inline distT="0" distB="0" distL="0" distR="0" wp14:anchorId="7EEE3908" wp14:editId="140EEB2F">
-            <wp:extent cx="4533900" cy="2167166"/>
-            <wp:effectExtent l="0" t="0" r="0" b="5080"/>
-            <wp:docPr id="20" name="Picture 20"/>
-            <wp:cNvGraphicFramePr>
-              <a:graphicFrameLocks xmlns:a="http://schemas.openxmlformats.org/drawingml/2006/main" noChangeAspect="1"/>
-            </wp:cNvGraphicFramePr>
-            <a:graphic xmlns:a="http://schemas.openxmlformats.org/drawingml/2006/main">
-              <a:graphicData uri="http://schemas.openxmlformats.org/drawingml/2006/picture">
-                <pic:pic xmlns:pic="http://schemas.openxmlformats.org/drawingml/2006/picture">
-                  <pic:nvPicPr>
-                    <pic:cNvPr id="0" name=""/>
-                    <pic:cNvPicPr/>
-                  </pic:nvPicPr>
-                  <pic:blipFill>
-                    <a:blip r:embed="rId19"/>
-                    <a:stretch>
-                      <a:fillRect/>
-                    </a:stretch>
-                  </pic:blipFill>
-                  <pic:spPr>
-                    <a:xfrm>
-                      <a:off x="0" y="0"/>
                       <a:ext cx="4556682" cy="2178056"/>
                     </a:xfrm>
                     <a:prstGeom prst="rect">
@@ -2622,7 +2487,7 @@
       <w:r>
         <w:rPr>
           <w:noProof/>
-          <w:lang w:eastAsia="en-PH"/>
+          <w:lang w:val="en-US"/>
         </w:rPr>
         <w:drawing>
           <wp:inline distT="0" distB="0" distL="0" distR="0" wp14:anchorId="1B61268B" wp14:editId="79106C5F">
@@ -2640,7 +2505,7 @@
                     <pic:cNvPicPr/>
                   </pic:nvPicPr>
                   <pic:blipFill>
-                    <a:blip r:embed="rId20"/>
+                    <a:blip r:embed="rId19"/>
                     <a:stretch>
                       <a:fillRect/>
                     </a:stretch>
@@ -2764,7 +2629,7 @@
             <o:lock v:ext="edit" aspectratio="t"/>
           </v:shapetype>
           <v:shape id="_x0000_i1025" type="#_x0000_t75" style="width:383.25pt;height:194.25pt">
-            <v:imagedata r:id="rId21" o:title="Untitled"/>
+            <v:imagedata r:id="rId20" o:title="Untitled"/>
           </v:shape>
         </w:pict>
       </w:r>
@@ -2869,7 +2734,7 @@
         </w:rPr>
         <w:pict>
           <v:shape id="_x0000_i1026" type="#_x0000_t75" style="width:466.5pt;height:55.5pt">
-            <v:imagedata r:id="rId22" o:title="Untitled"/>
+            <v:imagedata r:id="rId21" o:title="Untitled"/>
           </v:shape>
         </w:pict>
       </w:r>
@@ -2955,7 +2820,7 @@
         </w:rPr>
         <w:pict>
           <v:shape id="_x0000_i1027" type="#_x0000_t75" style="width:374.25pt;height:138.75pt">
-            <v:imagedata r:id="rId23" o:title="Untitled" cropbottom="17559f"/>
+            <v:imagedata r:id="rId22" o:title="Untitled" cropbottom="17559f"/>
           </v:shape>
         </w:pict>
       </w:r>
@@ -3040,7 +2905,7 @@
         </w:rPr>
         <w:pict>
           <v:shape id="_x0000_i1028" type="#_x0000_t75" style="width:381.75pt;height:169.5pt">
-            <v:imagedata r:id="rId24" o:title="Untitled"/>
+            <v:imagedata r:id="rId23" o:title="Untitled"/>
           </v:shape>
         </w:pict>
       </w:r>
@@ -3124,7 +2989,7 @@
           <w:noProof/>
           <w:sz w:val="24"/>
           <w:szCs w:val="24"/>
-          <w:lang w:eastAsia="en-PH"/>
+          <w:lang w:val="en-US"/>
         </w:rPr>
         <w:lastRenderedPageBreak/>
         <w:drawing>
@@ -3143,7 +3008,7 @@
                     <pic:cNvPicPr/>
                   </pic:nvPicPr>
                   <pic:blipFill>
-                    <a:blip r:embed="rId25"/>
+                    <a:blip r:embed="rId24"/>
                     <a:stretch>
                       <a:fillRect/>
                     </a:stretch>
@@ -3215,33 +3080,15 @@
           <w:sz w:val="24"/>
           <w:szCs w:val="24"/>
         </w:rPr>
-        <w:t xml:space="preserve"> will redirect the user to our </w:t>
-      </w:r>
-      <w:proofErr w:type="spellStart"/>
-      <w:r>
-        <w:rPr>
-          <w:rFonts w:cstheme="minorHAnsi"/>
-          <w:sz w:val="24"/>
-          <w:szCs w:val="24"/>
-        </w:rPr>
-        <w:t>GitH</w:t>
-      </w:r>
-      <w:r>
-        <w:rPr>
-          <w:rFonts w:cstheme="minorHAnsi"/>
-          <w:sz w:val="24"/>
-          <w:szCs w:val="24"/>
-        </w:rPr>
-        <w:t>ub</w:t>
-      </w:r>
-      <w:proofErr w:type="spellEnd"/>
-      <w:r>
-        <w:rPr>
-          <w:rFonts w:cstheme="minorHAnsi"/>
-          <w:sz w:val="24"/>
-          <w:szCs w:val="24"/>
-        </w:rPr>
-        <w:t xml:space="preserve"> repository to the link provided below the button.</w:t>
+        <w:t xml:space="preserve"> will redirect the user to our GitH</w:t>
+      </w:r>
+      <w:r>
+        <w:rPr>
+          <w:rFonts w:cstheme="minorHAnsi"/>
+          <w:sz w:val="24"/>
+          <w:szCs w:val="24"/>
+        </w:rPr>
+        <w:t>ub repository to the link provided below the button.</w:t>
       </w:r>
     </w:p>
     <w:p>
@@ -3282,7 +3129,7 @@
           <w:noProof/>
           <w:sz w:val="24"/>
           <w:szCs w:val="24"/>
-          <w:lang w:eastAsia="en-PH"/>
+          <w:lang w:val="en-US"/>
         </w:rPr>
         <w:drawing>
           <wp:inline distT="0" distB="0" distL="0" distR="0" wp14:anchorId="5908FDF6" wp14:editId="4903A334">
@@ -3300,7 +3147,7 @@
                     <pic:cNvPicPr/>
                   </pic:nvPicPr>
                   <pic:blipFill>
-                    <a:blip r:embed="rId26"/>
+                    <a:blip r:embed="rId25"/>
                     <a:stretch>
                       <a:fillRect/>
                     </a:stretch>
@@ -3457,7 +3304,7 @@
           <w:noProof/>
           <w:sz w:val="24"/>
           <w:szCs w:val="24"/>
-          <w:lang w:eastAsia="en-PH"/>
+          <w:lang w:val="en-US"/>
         </w:rPr>
         <w:lastRenderedPageBreak/>
         <w:drawing>
@@ -3476,7 +3323,7 @@
                     <pic:cNvPicPr/>
                   </pic:nvPicPr>
                   <pic:blipFill>
-                    <a:blip r:embed="rId16"/>
+                    <a:blip r:embed="rId15"/>
                     <a:stretch>
                       <a:fillRect/>
                     </a:stretch>
@@ -3584,7 +3431,7 @@
       <w:r>
         <w:rPr>
           <w:noProof/>
-          <w:lang w:eastAsia="en-PH"/>
+          <w:lang w:val="en-US"/>
         </w:rPr>
         <w:drawing>
           <wp:inline distT="0" distB="0" distL="0" distR="0" wp14:anchorId="24044CBF" wp14:editId="540113BA">
@@ -3602,7 +3449,7 @@
                     <pic:cNvPicPr/>
                   </pic:nvPicPr>
                   <pic:blipFill>
-                    <a:blip r:embed="rId27"/>
+                    <a:blip r:embed="rId26"/>
                     <a:stretch>
                       <a:fillRect/>
                     </a:stretch>
@@ -3682,7 +3529,7 @@
       <w:r>
         <w:rPr>
           <w:noProof/>
-          <w:lang w:eastAsia="en-PH"/>
+          <w:lang w:val="en-US"/>
         </w:rPr>
         <w:drawing>
           <wp:anchor distT="0" distB="0" distL="114300" distR="114300" simplePos="0" relativeHeight="251688960" behindDoc="0" locked="0" layoutInCell="1" allowOverlap="1" wp14:anchorId="485EA654" wp14:editId="721FC399">
@@ -3708,7 +3555,7 @@
                     <pic:cNvPicPr/>
                   </pic:nvPicPr>
                   <pic:blipFill>
-                    <a:blip r:embed="rId28">
+                    <a:blip r:embed="rId27">
                       <a:extLst>
                         <a:ext uri="{28A0092B-C50C-407E-A947-70E740481C1C}">
                           <a14:useLocalDpi xmlns:a14="http://schemas.microsoft.com/office/drawing/2010/main" val="0"/>
@@ -3743,13 +3590,296 @@
       <w:r>
         <w:rPr>
           <w:noProof/>
-          <w:lang w:eastAsia="en-PH"/>
+          <w:lang w:val="en-US"/>
         </w:rPr>
         <w:drawing>
           <wp:inline distT="0" distB="0" distL="0" distR="0" wp14:anchorId="479FB1AD" wp14:editId="547025AB">
             <wp:extent cx="3086100" cy="4591050"/>
             <wp:effectExtent l="0" t="0" r="0" b="0"/>
             <wp:docPr id="29" name="Picture 29"/>
+            <wp:cNvGraphicFramePr>
+              <a:graphicFrameLocks xmlns:a="http://schemas.openxmlformats.org/drawingml/2006/main" noChangeAspect="1"/>
+            </wp:cNvGraphicFramePr>
+            <a:graphic xmlns:a="http://schemas.openxmlformats.org/drawingml/2006/main">
+              <a:graphicData uri="http://schemas.openxmlformats.org/drawingml/2006/picture">
+                <pic:pic xmlns:pic="http://schemas.openxmlformats.org/drawingml/2006/picture">
+                  <pic:nvPicPr>
+                    <pic:cNvPr id="0" name=""/>
+                    <pic:cNvPicPr/>
+                  </pic:nvPicPr>
+                  <pic:blipFill>
+                    <a:blip r:embed="rId28"/>
+                    <a:stretch>
+                      <a:fillRect/>
+                    </a:stretch>
+                  </pic:blipFill>
+                  <pic:spPr>
+                    <a:xfrm>
+                      <a:off x="0" y="0"/>
+                      <a:ext cx="3086100" cy="4591050"/>
+                    </a:xfrm>
+                    <a:prstGeom prst="rect">
+                      <a:avLst/>
+                    </a:prstGeom>
+                  </pic:spPr>
+                </pic:pic>
+              </a:graphicData>
+            </a:graphic>
+          </wp:inline>
+        </w:drawing>
+      </w:r>
+    </w:p>
+    <w:p>
+      <w:pPr>
+        <w:tabs>
+          <w:tab w:val="left" w:pos="3915"/>
+        </w:tabs>
+        <w:spacing w:line="360" w:lineRule="auto"/>
+        <w:jc w:val="center"/>
+        <w:rPr>
+          <w:rFonts w:cstheme="minorHAnsi"/>
+          <w:i/>
+          <w:sz w:val="24"/>
+          <w:szCs w:val="24"/>
+        </w:rPr>
+      </w:pPr>
+      <w:r>
+        <w:rPr>
+          <w:rFonts w:cstheme="minorHAnsi"/>
+          <w:i/>
+          <w:sz w:val="24"/>
+          <w:szCs w:val="24"/>
+        </w:rPr>
+        <w:t>Figure 2.2 -Mobile Phone screen view</w:t>
+      </w:r>
+    </w:p>
+    <w:p>
+      <w:pPr>
+        <w:tabs>
+          <w:tab w:val="left" w:pos="3915"/>
+        </w:tabs>
+        <w:spacing w:line="360" w:lineRule="auto"/>
+        <w:rPr>
+          <w:rFonts w:cstheme="minorHAnsi"/>
+          <w:b/>
+          <w:sz w:val="24"/>
+          <w:szCs w:val="24"/>
+        </w:rPr>
+      </w:pPr>
+      <w:r>
+        <w:rPr>
+          <w:rFonts w:cstheme="minorHAnsi"/>
+          <w:b/>
+          <w:sz w:val="24"/>
+          <w:szCs w:val="24"/>
+        </w:rPr>
+        <w:t>@media Rule</w:t>
+      </w:r>
+    </w:p>
+    <w:p>
+      <w:pPr>
+        <w:tabs>
+          <w:tab w:val="left" w:pos="3915"/>
+        </w:tabs>
+        <w:spacing w:line="360" w:lineRule="auto"/>
+        <w:rPr>
+          <w:rFonts w:cstheme="minorHAnsi"/>
+          <w:sz w:val="24"/>
+          <w:szCs w:val="24"/>
+        </w:rPr>
+      </w:pPr>
+      <w:r>
+        <w:rPr>
+          <w:rFonts w:cstheme="minorHAnsi"/>
+          <w:sz w:val="24"/>
+          <w:szCs w:val="24"/>
+        </w:rPr>
+        <w:t>With the use of the @media rule we are able to change how different elements on the website will look like depending on the screen width. We optimized the website such that it can be viewable in a more aesthetic way in different devices.</w:t>
+      </w:r>
+      <w:r>
+        <w:rPr>
+          <w:rFonts w:cstheme="minorHAnsi"/>
+          <w:sz w:val="24"/>
+          <w:szCs w:val="24"/>
+        </w:rPr>
+        <w:t xml:space="preserve"> The font sizes as well as the logo image of our website changes as the browser size changes. </w:t>
+      </w:r>
+      <w:bookmarkStart w:id="0" w:name="_GoBack"/>
+      <w:bookmarkEnd w:id="0"/>
+      <w:r>
+        <w:rPr>
+          <w:rFonts w:cstheme="minorHAnsi"/>
+          <w:sz w:val="24"/>
+          <w:szCs w:val="24"/>
+        </w:rPr>
+        <w:t xml:space="preserve"> </w:t>
+      </w:r>
+    </w:p>
+    <w:p>
+      <w:pPr>
+        <w:tabs>
+          <w:tab w:val="left" w:pos="3915"/>
+        </w:tabs>
+        <w:spacing w:line="360" w:lineRule="auto"/>
+        <w:rPr>
+          <w:rFonts w:cstheme="minorHAnsi"/>
+          <w:b/>
+          <w:sz w:val="24"/>
+          <w:szCs w:val="24"/>
+        </w:rPr>
+      </w:pPr>
+      <w:r>
+        <w:rPr>
+          <w:rFonts w:cstheme="minorHAnsi"/>
+          <w:b/>
+          <w:sz w:val="24"/>
+          <w:szCs w:val="24"/>
+        </w:rPr>
+        <w:t>Bootstrap Framework</w:t>
+      </w:r>
+    </w:p>
+    <w:p>
+      <w:pPr>
+        <w:tabs>
+          <w:tab w:val="left" w:pos="3915"/>
+        </w:tabs>
+        <w:spacing w:line="360" w:lineRule="auto"/>
+        <w:rPr>
+          <w:rFonts w:cstheme="minorHAnsi"/>
+          <w:sz w:val="24"/>
+          <w:szCs w:val="24"/>
+        </w:rPr>
+      </w:pPr>
+      <w:r>
+        <w:rPr>
+          <w:rFonts w:cstheme="minorHAnsi"/>
+          <w:sz w:val="24"/>
+          <w:szCs w:val="24"/>
+        </w:rPr>
+        <w:t xml:space="preserve">With the use of bootstrap framework for css, we created the navigation bar to make it responsive. </w:t>
+      </w:r>
+      <w:r>
+        <w:rPr>
+          <w:rFonts w:cstheme="minorHAnsi"/>
+          <w:sz w:val="24"/>
+          <w:szCs w:val="24"/>
+        </w:rPr>
+        <w:t>As</w:t>
+      </w:r>
+      <w:r>
+        <w:rPr>
+          <w:rFonts w:cstheme="minorHAnsi"/>
+          <w:sz w:val="24"/>
+          <w:szCs w:val="24"/>
+        </w:rPr>
+        <w:t xml:space="preserve"> </w:t>
+      </w:r>
+      <w:r>
+        <w:rPr>
+          <w:rFonts w:cstheme="minorHAnsi"/>
+          <w:sz w:val="24"/>
+          <w:szCs w:val="24"/>
+        </w:rPr>
+        <w:t>evidenced by the screenshots provided above as the screen width narrows, the style of the navigation bar changes. The navigation links will only appear once you click the “Navigation Collapsible Icon” as shown above.</w:t>
+      </w:r>
+    </w:p>
+    <w:p>
+      <w:pPr>
+        <w:tabs>
+          <w:tab w:val="left" w:pos="3915"/>
+        </w:tabs>
+        <w:spacing w:line="360" w:lineRule="auto"/>
+        <w:rPr>
+          <w:rFonts w:cstheme="minorHAnsi"/>
+          <w:b/>
+          <w:sz w:val="24"/>
+          <w:szCs w:val="24"/>
+        </w:rPr>
+      </w:pPr>
+      <w:r>
+        <w:rPr>
+          <w:rFonts w:cstheme="minorHAnsi"/>
+          <w:b/>
+          <w:sz w:val="24"/>
+          <w:szCs w:val="24"/>
+        </w:rPr>
+        <w:t>Server-side Quiz Administration</w:t>
+      </w:r>
+    </w:p>
+    <w:p>
+      <w:pPr>
+        <w:tabs>
+          <w:tab w:val="left" w:pos="3915"/>
+        </w:tabs>
+        <w:spacing w:line="360" w:lineRule="auto"/>
+        <w:rPr>
+          <w:rFonts w:cstheme="minorHAnsi"/>
+          <w:sz w:val="24"/>
+          <w:szCs w:val="24"/>
+        </w:rPr>
+      </w:pPr>
+      <w:r>
+        <w:rPr>
+          <w:rFonts w:cstheme="minorHAnsi"/>
+          <w:sz w:val="24"/>
+          <w:szCs w:val="24"/>
+        </w:rPr>
+        <w:t xml:space="preserve">Instead of doing the quiz administration processes on the client-side, we used the PHP technology. It will first read the contents of the JSON text files that contains the quiz </w:t>
+      </w:r>
+      <w:r>
+        <w:rPr>
+          <w:rFonts w:cstheme="minorHAnsi"/>
+          <w:sz w:val="24"/>
+          <w:szCs w:val="24"/>
+        </w:rPr>
+        <w:lastRenderedPageBreak/>
+        <w:t>items for each quiz, the Basic and Intermediate quizzes, and it will parse them as associative arrays.</w:t>
+      </w:r>
+    </w:p>
+    <w:p>
+      <w:pPr>
+        <w:tabs>
+          <w:tab w:val="left" w:pos="3915"/>
+        </w:tabs>
+        <w:spacing w:line="360" w:lineRule="auto"/>
+        <w:rPr>
+          <w:rFonts w:cstheme="minorHAnsi"/>
+          <w:sz w:val="24"/>
+          <w:szCs w:val="24"/>
+        </w:rPr>
+      </w:pPr>
+      <w:r>
+        <w:rPr>
+          <w:rFonts w:cstheme="minorHAnsi"/>
+          <w:sz w:val="24"/>
+          <w:szCs w:val="24"/>
+        </w:rPr>
+        <w:t>Like so:</w:t>
+      </w:r>
+    </w:p>
+    <w:p>
+      <w:pPr>
+        <w:tabs>
+          <w:tab w:val="left" w:pos="3915"/>
+        </w:tabs>
+        <w:spacing w:line="360" w:lineRule="auto"/>
+        <w:jc w:val="center"/>
+        <w:rPr>
+          <w:rFonts w:cstheme="minorHAnsi"/>
+          <w:sz w:val="24"/>
+          <w:szCs w:val="24"/>
+        </w:rPr>
+      </w:pPr>
+      <w:r>
+        <w:rPr>
+          <w:noProof/>
+          <w:lang w:val="en-US"/>
+        </w:rPr>
+        <w:drawing>
+          <wp:inline distT="0" distB="0" distL="0" distR="0" wp14:anchorId="6D61F992" wp14:editId="62B037D2">
+            <wp:extent cx="3990975" cy="742950"/>
+            <wp:effectExtent l="0" t="0" r="9525" b="0"/>
+            <wp:docPr id="47" name="Picture 47"/>
             <wp:cNvGraphicFramePr>
               <a:graphicFrameLocks xmlns:a="http://schemas.openxmlformats.org/drawingml/2006/main" noChangeAspect="1"/>
             </wp:cNvGraphicFramePr>
@@ -3769,7 +3899,7 @@
                   <pic:spPr>
                     <a:xfrm>
                       <a:off x="0" y="0"/>
-                      <a:ext cx="3086100" cy="4591050"/>
+                      <a:ext cx="3990975" cy="742950"/>
                     </a:xfrm>
                     <a:prstGeom prst="rect">
                       <a:avLst/>
@@ -3803,7 +3933,16 @@
           <w:sz w:val="24"/>
           <w:szCs w:val="24"/>
         </w:rPr>
-        <w:t>Figure 2.2 -Mobile Phone screen view</w:t>
+        <w:t xml:space="preserve">Figure 3.0 – </w:t>
+      </w:r>
+      <w:r>
+        <w:rPr>
+          <w:rFonts w:cstheme="minorHAnsi"/>
+          <w:i/>
+          <w:sz w:val="24"/>
+          <w:szCs w:val="24"/>
+        </w:rPr>
+        <w:t>readJson.php</w:t>
       </w:r>
     </w:p>
     <w:p>
@@ -3814,132 +3953,6 @@
         <w:spacing w:line="360" w:lineRule="auto"/>
         <w:rPr>
           <w:rFonts w:cstheme="minorHAnsi"/>
-          <w:b/>
-          <w:sz w:val="24"/>
-          <w:szCs w:val="24"/>
-        </w:rPr>
-      </w:pPr>
-      <w:r>
-        <w:rPr>
-          <w:rFonts w:cstheme="minorHAnsi"/>
-          <w:b/>
-          <w:sz w:val="24"/>
-          <w:szCs w:val="24"/>
-        </w:rPr>
-        <w:t>@media Rule</w:t>
-      </w:r>
-    </w:p>
-    <w:p>
-      <w:pPr>
-        <w:tabs>
-          <w:tab w:val="left" w:pos="3915"/>
-        </w:tabs>
-        <w:spacing w:line="360" w:lineRule="auto"/>
-        <w:rPr>
-          <w:rFonts w:cstheme="minorHAnsi"/>
-          <w:sz w:val="24"/>
-          <w:szCs w:val="24"/>
-        </w:rPr>
-      </w:pPr>
-      <w:r>
-        <w:rPr>
-          <w:rFonts w:cstheme="minorHAnsi"/>
-          <w:sz w:val="24"/>
-          <w:szCs w:val="24"/>
-        </w:rPr>
-        <w:t>With the use of the @media rule we are able to change how different elements on the website will look like depending on the screen width. We optimized the website such that it can be viewable in a more aesthetic way in different devices. As</w:t>
-      </w:r>
-      <w:r>
-        <w:rPr>
-          <w:rFonts w:cstheme="minorHAnsi"/>
-          <w:sz w:val="24"/>
-          <w:szCs w:val="24"/>
-        </w:rPr>
-        <w:t xml:space="preserve"> </w:t>
-      </w:r>
-      <w:r>
-        <w:rPr>
-          <w:rFonts w:cstheme="minorHAnsi"/>
-          <w:sz w:val="24"/>
-          <w:szCs w:val="24"/>
-        </w:rPr>
-        <w:t>evidenced by the screenshots provided above as the screen width narrows, the style of the navigation bar changes. The navigation links will only appear once you click the “Navigation Collapsible Icon” as shown above.</w:t>
-      </w:r>
-    </w:p>
-    <w:p>
-      <w:pPr>
-        <w:tabs>
-          <w:tab w:val="left" w:pos="3915"/>
-        </w:tabs>
-        <w:spacing w:line="360" w:lineRule="auto"/>
-        <w:rPr>
-          <w:rFonts w:cstheme="minorHAnsi"/>
-          <w:b/>
-          <w:sz w:val="24"/>
-          <w:szCs w:val="24"/>
-        </w:rPr>
-      </w:pPr>
-      <w:r>
-        <w:rPr>
-          <w:rFonts w:cstheme="minorHAnsi"/>
-          <w:b/>
-          <w:sz w:val="24"/>
-          <w:szCs w:val="24"/>
-        </w:rPr>
-        <w:t>Server-side Quiz Administration</w:t>
-      </w:r>
-    </w:p>
-    <w:p>
-      <w:pPr>
-        <w:tabs>
-          <w:tab w:val="left" w:pos="3915"/>
-        </w:tabs>
-        <w:spacing w:line="360" w:lineRule="auto"/>
-        <w:rPr>
-          <w:rFonts w:cstheme="minorHAnsi"/>
-          <w:sz w:val="24"/>
-          <w:szCs w:val="24"/>
-        </w:rPr>
-      </w:pPr>
-      <w:r>
-        <w:rPr>
-          <w:rFonts w:cstheme="minorHAnsi"/>
-          <w:sz w:val="24"/>
-          <w:szCs w:val="24"/>
-        </w:rPr>
-        <w:t>Instead of doing the quiz administration processes on the client-side, we used the PHP technology. It will first read the contents of the JSON text files that contains the quiz items for each quiz, the Basic and Intermediate quizzes, and it will parse them as associative arrays.</w:t>
-      </w:r>
-    </w:p>
-    <w:p>
-      <w:pPr>
-        <w:tabs>
-          <w:tab w:val="left" w:pos="3915"/>
-        </w:tabs>
-        <w:spacing w:line="360" w:lineRule="auto"/>
-        <w:rPr>
-          <w:rFonts w:cstheme="minorHAnsi"/>
-          <w:sz w:val="24"/>
-          <w:szCs w:val="24"/>
-        </w:rPr>
-      </w:pPr>
-      <w:r>
-        <w:rPr>
-          <w:rFonts w:cstheme="minorHAnsi"/>
-          <w:sz w:val="24"/>
-          <w:szCs w:val="24"/>
-        </w:rPr>
-        <w:t>Like so:</w:t>
-      </w:r>
-    </w:p>
-    <w:p>
-      <w:pPr>
-        <w:tabs>
-          <w:tab w:val="left" w:pos="3915"/>
-        </w:tabs>
-        <w:spacing w:line="360" w:lineRule="auto"/>
-        <w:jc w:val="center"/>
-        <w:rPr>
-          <w:rFonts w:cstheme="minorHAnsi"/>
           <w:sz w:val="24"/>
           <w:szCs w:val="24"/>
         </w:rPr>
@@ -3947,14 +3960,13 @@
       <w:r>
         <w:rPr>
           <w:noProof/>
-          <w:lang w:eastAsia="en-PH"/>
-        </w:rPr>
-        <w:lastRenderedPageBreak/>
+          <w:lang w:val="en-US"/>
+        </w:rPr>
         <w:drawing>
-          <wp:inline distT="0" distB="0" distL="0" distR="0" wp14:anchorId="6D61F992" wp14:editId="62B037D2">
-            <wp:extent cx="3990975" cy="742950"/>
-            <wp:effectExtent l="0" t="0" r="9525" b="0"/>
-            <wp:docPr id="47" name="Picture 47"/>
+          <wp:inline distT="0" distB="0" distL="0" distR="0" wp14:anchorId="1D5A4EC7" wp14:editId="2C8CF9D1">
+            <wp:extent cx="5943600" cy="3411855"/>
+            <wp:effectExtent l="0" t="0" r="0" b="0"/>
+            <wp:docPr id="48" name="Picture 48"/>
             <wp:cNvGraphicFramePr>
               <a:graphicFrameLocks xmlns:a="http://schemas.openxmlformats.org/drawingml/2006/main" noChangeAspect="1"/>
             </wp:cNvGraphicFramePr>
@@ -3974,7 +3986,7 @@
                   <pic:spPr>
                     <a:xfrm>
                       <a:off x="0" y="0"/>
-                      <a:ext cx="3990975" cy="742950"/>
+                      <a:ext cx="5943600" cy="3411855"/>
                     </a:xfrm>
                     <a:prstGeom prst="rect">
                       <a:avLst/>
@@ -4008,9 +4020,8 @@
           <w:sz w:val="24"/>
           <w:szCs w:val="24"/>
         </w:rPr>
-        <w:t xml:space="preserve">Figure 3.0 – </w:t>
-      </w:r>
-      <w:proofErr w:type="spellStart"/>
+        <w:t xml:space="preserve">Figure 3.1 – </w:t>
+      </w:r>
       <w:r>
         <w:rPr>
           <w:rFonts w:cstheme="minorHAnsi"/>
@@ -4018,9 +4029,8 @@
           <w:sz w:val="24"/>
           <w:szCs w:val="24"/>
         </w:rPr>
-        <w:t>readJson.php</w:t>
-      </w:r>
-      <w:proofErr w:type="spellEnd"/>
+        <w:t>questions.php</w:t>
+      </w:r>
     </w:p>
     <w:p>
       <w:pPr>
@@ -4036,14 +4046,36 @@
       </w:pPr>
       <w:r>
         <w:rPr>
+          <w:rFonts w:cstheme="minorHAnsi"/>
+          <w:sz w:val="24"/>
+          <w:szCs w:val="24"/>
+        </w:rPr>
+        <w:t>It will then use the values to be printed on each quiz page. The values inside the JSON file is an object called “questions”, as shown above, that contains an array of objects that contains the following values, the question, choices, and the correct answer to the question.</w:t>
+      </w:r>
+    </w:p>
+    <w:p>
+      <w:pPr>
+        <w:tabs>
+          <w:tab w:val="left" w:pos="3915"/>
+        </w:tabs>
+        <w:spacing w:line="360" w:lineRule="auto"/>
+        <w:rPr>
+          <w:rFonts w:cstheme="minorHAnsi"/>
+          <w:sz w:val="24"/>
+          <w:szCs w:val="24"/>
+        </w:rPr>
+      </w:pPr>
+      <w:r>
+        <w:rPr>
           <w:noProof/>
-          <w:lang w:eastAsia="en-PH"/>
-        </w:rPr>
+          <w:lang w:val="en-US"/>
+        </w:rPr>
+        <w:lastRenderedPageBreak/>
         <w:drawing>
-          <wp:inline distT="0" distB="0" distL="0" distR="0" wp14:anchorId="1D5A4EC7" wp14:editId="2C8CF9D1">
-            <wp:extent cx="5943600" cy="3411855"/>
+          <wp:inline distT="0" distB="0" distL="0" distR="0" wp14:anchorId="37589261" wp14:editId="5BF469B4">
+            <wp:extent cx="5487035" cy="3359636"/>
             <wp:effectExtent l="0" t="0" r="0" b="0"/>
-            <wp:docPr id="48" name="Picture 48"/>
+            <wp:docPr id="38" name="Picture 38"/>
             <wp:cNvGraphicFramePr>
               <a:graphicFrameLocks xmlns:a="http://schemas.openxmlformats.org/drawingml/2006/main" noChangeAspect="1"/>
             </wp:cNvGraphicFramePr>
@@ -4063,7 +4095,7 @@
                   <pic:spPr>
                     <a:xfrm>
                       <a:off x="0" y="0"/>
-                      <a:ext cx="5943600" cy="3411855"/>
+                      <a:ext cx="5487035" cy="3359636"/>
                     </a:xfrm>
                     <a:prstGeom prst="rect">
                       <a:avLst/>
@@ -4097,9 +4129,8 @@
           <w:sz w:val="24"/>
           <w:szCs w:val="24"/>
         </w:rPr>
-        <w:t xml:space="preserve">Figure 3.1 – </w:t>
-      </w:r>
-      <w:proofErr w:type="spellStart"/>
+        <w:t xml:space="preserve">Figure 3.2 </w:t>
+      </w:r>
       <w:r>
         <w:rPr>
           <w:rFonts w:cstheme="minorHAnsi"/>
@@ -4107,9 +4138,17 @@
           <w:sz w:val="24"/>
           <w:szCs w:val="24"/>
         </w:rPr>
-        <w:t>questions.php</w:t>
-      </w:r>
-      <w:proofErr w:type="spellEnd"/>
+        <w:t xml:space="preserve">– </w:t>
+      </w:r>
+      <w:r>
+        <w:rPr>
+          <w:rFonts w:cstheme="minorHAnsi"/>
+          <w:i/>
+          <w:sz w:val="24"/>
+          <w:szCs w:val="24"/>
+        </w:rPr>
+        <w:t>quiz.php (Display Quiz)</w:t>
+      </w:r>
     </w:p>
     <w:p>
       <w:pPr>
@@ -4129,7 +4168,23 @@
           <w:sz w:val="24"/>
           <w:szCs w:val="24"/>
         </w:rPr>
-        <w:t>It will then use the values to be printed on each quiz page. The values inside the JSON file is an object called “questions”, as shown above, that contains an array of objects that contains the following values, the question, choices, and the correct answer to the question.</w:t>
+        <w:t xml:space="preserve">After the questions have been accomplished </w:t>
+      </w:r>
+      <w:r>
+        <w:rPr>
+          <w:rFonts w:cstheme="minorHAnsi"/>
+          <w:sz w:val="24"/>
+          <w:szCs w:val="24"/>
+        </w:rPr>
+        <w:t>it will</w:t>
+      </w:r>
+      <w:r>
+        <w:rPr>
+          <w:rFonts w:cstheme="minorHAnsi"/>
+          <w:sz w:val="24"/>
+          <w:szCs w:val="24"/>
+        </w:rPr>
+        <w:t xml:space="preserve"> check the answer of the user. To avoid warnings when submitting the quiz, the user must answer all items. Once the user has clicked the submit button at the bottom of the quiz page, then his/her answers will be evaluated against the correct answers as embedded in the JSON files.</w:t>
       </w:r>
     </w:p>
     <w:p>
@@ -4147,13 +4202,13 @@
       <w:r>
         <w:rPr>
           <w:noProof/>
-          <w:lang w:eastAsia="en-PH"/>
+          <w:lang w:val="en-US"/>
         </w:rPr>
         <w:drawing>
-          <wp:inline distT="0" distB="0" distL="0" distR="0" wp14:anchorId="37589261" wp14:editId="5BF469B4">
-            <wp:extent cx="5487035" cy="3359636"/>
+          <wp:inline distT="0" distB="0" distL="0" distR="0" wp14:anchorId="4A880FC2" wp14:editId="60D1587F">
+            <wp:extent cx="5943600" cy="935355"/>
             <wp:effectExtent l="0" t="0" r="0" b="0"/>
-            <wp:docPr id="38" name="Picture 38"/>
+            <wp:docPr id="8" name="Picture 8"/>
             <wp:cNvGraphicFramePr>
               <a:graphicFrameLocks xmlns:a="http://schemas.openxmlformats.org/drawingml/2006/main" noChangeAspect="1"/>
             </wp:cNvGraphicFramePr>
@@ -4173,7 +4228,7 @@
                   <pic:spPr>
                     <a:xfrm>
                       <a:off x="0" y="0"/>
-                      <a:ext cx="5487035" cy="3359636"/>
+                      <a:ext cx="5943600" cy="935355"/>
                     </a:xfrm>
                     <a:prstGeom prst="rect">
                       <a:avLst/>
@@ -4207,37 +4262,7 @@
           <w:sz w:val="24"/>
           <w:szCs w:val="24"/>
         </w:rPr>
-        <w:lastRenderedPageBreak/>
-        <w:t xml:space="preserve">Figure 3.2 </w:t>
-      </w:r>
-      <w:r>
-        <w:rPr>
-          <w:rFonts w:cstheme="minorHAnsi"/>
-          <w:i/>
-          <w:sz w:val="24"/>
-          <w:szCs w:val="24"/>
-        </w:rPr>
-        <w:t xml:space="preserve">– </w:t>
-      </w:r>
-      <w:proofErr w:type="spellStart"/>
-      <w:r>
-        <w:rPr>
-          <w:rFonts w:cstheme="minorHAnsi"/>
-          <w:i/>
-          <w:sz w:val="24"/>
-          <w:szCs w:val="24"/>
-        </w:rPr>
-        <w:t>quiz.php</w:t>
-      </w:r>
-      <w:proofErr w:type="spellEnd"/>
-      <w:r>
-        <w:rPr>
-          <w:rFonts w:cstheme="minorHAnsi"/>
-          <w:i/>
-          <w:sz w:val="24"/>
-          <w:szCs w:val="24"/>
-        </w:rPr>
-        <w:t xml:space="preserve"> (Display Quiz)</w:t>
+        <w:t>Figure 3.3 – Submit after answering the quiz.</w:t>
       </w:r>
     </w:p>
     <w:p>
@@ -4254,51 +4279,14 @@
       </w:pPr>
       <w:r>
         <w:rPr>
-          <w:rFonts w:cstheme="minorHAnsi"/>
-          <w:sz w:val="24"/>
-          <w:szCs w:val="24"/>
-        </w:rPr>
-        <w:t xml:space="preserve">After the questions have been accomplished </w:t>
-      </w:r>
-      <w:r>
-        <w:rPr>
-          <w:rFonts w:cstheme="minorHAnsi"/>
-          <w:sz w:val="24"/>
-          <w:szCs w:val="24"/>
-        </w:rPr>
-        <w:t>it will</w:t>
-      </w:r>
-      <w:r>
-        <w:rPr>
-          <w:rFonts w:cstheme="minorHAnsi"/>
-          <w:sz w:val="24"/>
-          <w:szCs w:val="24"/>
-        </w:rPr>
-        <w:t xml:space="preserve"> check the answer of the user. To avoid warnings when submitting the quiz, the user must answer all items. Once the user has clicked the submit button at the bottom of the quiz page, then his/her answers will be evaluated against the correct answers as embedded in the JSON files.</w:t>
-      </w:r>
-    </w:p>
-    <w:p>
-      <w:pPr>
-        <w:tabs>
-          <w:tab w:val="left" w:pos="3915"/>
-        </w:tabs>
-        <w:spacing w:line="360" w:lineRule="auto"/>
-        <w:rPr>
-          <w:rFonts w:cstheme="minorHAnsi"/>
-          <w:sz w:val="24"/>
-          <w:szCs w:val="24"/>
-        </w:rPr>
-      </w:pPr>
-      <w:r>
-        <w:rPr>
           <w:noProof/>
-          <w:lang w:eastAsia="en-PH"/>
+          <w:lang w:val="en-US"/>
         </w:rPr>
         <w:drawing>
-          <wp:inline distT="0" distB="0" distL="0" distR="0" wp14:anchorId="4A880FC2" wp14:editId="60D1587F">
-            <wp:extent cx="5943600" cy="935355"/>
+          <wp:inline distT="0" distB="0" distL="0" distR="0" wp14:anchorId="5A3CE3DD" wp14:editId="6CFE8C6B">
+            <wp:extent cx="5487035" cy="2956902"/>
             <wp:effectExtent l="0" t="0" r="0" b="0"/>
-            <wp:docPr id="8" name="Picture 8"/>
+            <wp:docPr id="34" name="Picture 34"/>
             <wp:cNvGraphicFramePr>
               <a:graphicFrameLocks xmlns:a="http://schemas.openxmlformats.org/drawingml/2006/main" noChangeAspect="1"/>
             </wp:cNvGraphicFramePr>
@@ -4318,7 +4306,7 @@
                   <pic:spPr>
                     <a:xfrm>
                       <a:off x="0" y="0"/>
-                      <a:ext cx="5943600" cy="935355"/>
+                      <a:ext cx="5487035" cy="2956902"/>
                     </a:xfrm>
                     <a:prstGeom prst="rect">
                       <a:avLst/>
@@ -4352,7 +4340,16 @@
           <w:sz w:val="24"/>
           <w:szCs w:val="24"/>
         </w:rPr>
-        <w:t>Figure 3.3 – Submit after answering the quiz.</w:t>
+        <w:t xml:space="preserve">Figure 3.4 – </w:t>
+      </w:r>
+      <w:r>
+        <w:rPr>
+          <w:rFonts w:cstheme="minorHAnsi"/>
+          <w:i/>
+          <w:sz w:val="24"/>
+          <w:szCs w:val="24"/>
+        </w:rPr>
+        <w:t>quiz.php (Check Answers)</w:t>
       </w:r>
     </w:p>
     <w:p>
@@ -4369,14 +4366,36 @@
       </w:pPr>
       <w:r>
         <w:rPr>
+          <w:rFonts w:cstheme="minorHAnsi"/>
+          <w:sz w:val="24"/>
+          <w:szCs w:val="24"/>
+        </w:rPr>
+        <w:lastRenderedPageBreak/>
+        <w:t>Then the score of the user will appear via an alert. When the “OK” button is clicked, the user will be redirected back to the landing page.</w:t>
+      </w:r>
+    </w:p>
+    <w:p>
+      <w:pPr>
+        <w:tabs>
+          <w:tab w:val="left" w:pos="3915"/>
+        </w:tabs>
+        <w:spacing w:line="360" w:lineRule="auto"/>
+        <w:rPr>
+          <w:rFonts w:cstheme="minorHAnsi"/>
+          <w:sz w:val="24"/>
+          <w:szCs w:val="24"/>
+        </w:rPr>
+      </w:pPr>
+      <w:r>
+        <w:rPr>
           <w:noProof/>
-          <w:lang w:eastAsia="en-PH"/>
+          <w:lang w:val="en-US"/>
         </w:rPr>
         <w:drawing>
-          <wp:inline distT="0" distB="0" distL="0" distR="0" wp14:anchorId="5A3CE3DD" wp14:editId="6CFE8C6B">
-            <wp:extent cx="5487035" cy="2956902"/>
-            <wp:effectExtent l="0" t="0" r="0" b="0"/>
-            <wp:docPr id="34" name="Picture 34"/>
+          <wp:inline distT="0" distB="0" distL="0" distR="0" wp14:anchorId="58C421A5" wp14:editId="2CD52E1A">
+            <wp:extent cx="5487035" cy="1273274"/>
+            <wp:effectExtent l="0" t="0" r="0" b="3175"/>
+            <wp:docPr id="5" name="Picture 5"/>
             <wp:cNvGraphicFramePr>
               <a:graphicFrameLocks xmlns:a="http://schemas.openxmlformats.org/drawingml/2006/main" noChangeAspect="1"/>
             </wp:cNvGraphicFramePr>
@@ -4396,125 +4415,6 @@
                   <pic:spPr>
                     <a:xfrm>
                       <a:off x="0" y="0"/>
-                      <a:ext cx="5487035" cy="2956902"/>
-                    </a:xfrm>
-                    <a:prstGeom prst="rect">
-                      <a:avLst/>
-                    </a:prstGeom>
-                  </pic:spPr>
-                </pic:pic>
-              </a:graphicData>
-            </a:graphic>
-          </wp:inline>
-        </w:drawing>
-      </w:r>
-    </w:p>
-    <w:p>
-      <w:pPr>
-        <w:tabs>
-          <w:tab w:val="left" w:pos="3915"/>
-        </w:tabs>
-        <w:spacing w:line="360" w:lineRule="auto"/>
-        <w:jc w:val="center"/>
-        <w:rPr>
-          <w:rFonts w:cstheme="minorHAnsi"/>
-          <w:i/>
-          <w:sz w:val="24"/>
-          <w:szCs w:val="24"/>
-        </w:rPr>
-      </w:pPr>
-      <w:r>
-        <w:rPr>
-          <w:rFonts w:cstheme="minorHAnsi"/>
-          <w:i/>
-          <w:sz w:val="24"/>
-          <w:szCs w:val="24"/>
-        </w:rPr>
-        <w:t xml:space="preserve">Figure 3.4 – </w:t>
-      </w:r>
-      <w:proofErr w:type="spellStart"/>
-      <w:r>
-        <w:rPr>
-          <w:rFonts w:cstheme="minorHAnsi"/>
-          <w:i/>
-          <w:sz w:val="24"/>
-          <w:szCs w:val="24"/>
-        </w:rPr>
-        <w:t>quiz.php</w:t>
-      </w:r>
-      <w:proofErr w:type="spellEnd"/>
-      <w:r>
-        <w:rPr>
-          <w:rFonts w:cstheme="minorHAnsi"/>
-          <w:i/>
-          <w:sz w:val="24"/>
-          <w:szCs w:val="24"/>
-        </w:rPr>
-        <w:t xml:space="preserve"> (Check Answers)</w:t>
-      </w:r>
-    </w:p>
-    <w:p>
-      <w:pPr>
-        <w:tabs>
-          <w:tab w:val="left" w:pos="3915"/>
-        </w:tabs>
-        <w:spacing w:line="360" w:lineRule="auto"/>
-        <w:rPr>
-          <w:rFonts w:cstheme="minorHAnsi"/>
-          <w:sz w:val="24"/>
-          <w:szCs w:val="24"/>
-        </w:rPr>
-      </w:pPr>
-      <w:r>
-        <w:rPr>
-          <w:rFonts w:cstheme="minorHAnsi"/>
-          <w:sz w:val="24"/>
-          <w:szCs w:val="24"/>
-        </w:rPr>
-        <w:t>Then the score of the user will appear via an alert. When the “OK” button is clicked, the user will be redirected back to the landing page.</w:t>
-      </w:r>
-    </w:p>
-    <w:p>
-      <w:pPr>
-        <w:tabs>
-          <w:tab w:val="left" w:pos="3915"/>
-        </w:tabs>
-        <w:spacing w:line="360" w:lineRule="auto"/>
-        <w:rPr>
-          <w:rFonts w:cstheme="minorHAnsi"/>
-          <w:sz w:val="24"/>
-          <w:szCs w:val="24"/>
-        </w:rPr>
-      </w:pPr>
-      <w:r>
-        <w:rPr>
-          <w:noProof/>
-          <w:lang w:eastAsia="en-PH"/>
-        </w:rPr>
-        <w:drawing>
-          <wp:inline distT="0" distB="0" distL="0" distR="0" wp14:anchorId="58C421A5" wp14:editId="2CD52E1A">
-            <wp:extent cx="5487035" cy="1273274"/>
-            <wp:effectExtent l="0" t="0" r="0" b="3175"/>
-            <wp:docPr id="5" name="Picture 5"/>
-            <wp:cNvGraphicFramePr>
-              <a:graphicFrameLocks xmlns:a="http://schemas.openxmlformats.org/drawingml/2006/main" noChangeAspect="1"/>
-            </wp:cNvGraphicFramePr>
-            <a:graphic xmlns:a="http://schemas.openxmlformats.org/drawingml/2006/main">
-              <a:graphicData uri="http://schemas.openxmlformats.org/drawingml/2006/picture">
-                <pic:pic xmlns:pic="http://schemas.openxmlformats.org/drawingml/2006/picture">
-                  <pic:nvPicPr>
-                    <pic:cNvPr id="0" name=""/>
-                    <pic:cNvPicPr/>
-                  </pic:nvPicPr>
-                  <pic:blipFill>
-                    <a:blip r:embed="rId35"/>
-                    <a:stretch>
-                      <a:fillRect/>
-                    </a:stretch>
-                  </pic:blipFill>
-                  <pic:spPr>
-                    <a:xfrm>
-                      <a:off x="0" y="0"/>
                       <a:ext cx="5487035" cy="1273274"/>
                     </a:xfrm>
                     <a:prstGeom prst="rect">
@@ -4572,7 +4472,7 @@
 </file>
 
 <file path=word/endnotes.xml><?xml version="1.0" encoding="utf-8"?>
-<w:endnotes xmlns:wpc="http://schemas.microsoft.com/office/word/2010/wordprocessingCanvas" xmlns:mc="http://schemas.openxmlformats.org/markup-compatibility/2006" xmlns:o="urn:schemas-microsoft-com:office:office" xmlns:r="http://schemas.openxmlformats.org/officeDocument/2006/relationships" xmlns:m="http://schemas.openxmlformats.org/officeDocument/2006/math" xmlns:v="urn:schemas-microsoft-com:vml" xmlns:wp14="http://schemas.microsoft.com/office/word/2010/wordprocessingDrawing" xmlns:wp="http://schemas.openxmlformats.org/drawingml/2006/wordprocessingDrawing" xmlns:w10="urn:schemas-microsoft-com:office:word" xmlns:w="http://schemas.openxmlformats.org/wordprocessingml/2006/main" xmlns:w14="http://schemas.microsoft.com/office/word/2010/wordml" xmlns:wpg="http://schemas.microsoft.com/office/word/2010/wordprocessingGroup" xmlns:wpi="http://schemas.microsoft.com/office/word/2010/wordprocessingInk" xmlns:wne="http://schemas.microsoft.com/office/word/2006/wordml" xmlns:wps="http://schemas.microsoft.com/office/word/2010/wordprocessingShape" mc:Ignorable="w14 wp14">
+<w:endnotes xmlns:wpc="http://schemas.microsoft.com/office/word/2010/wordprocessingCanvas" xmlns:cx="http://schemas.microsoft.com/office/drawing/2014/chartex" xmlns:cx1="http://schemas.microsoft.com/office/drawing/2015/9/8/chartex" xmlns:mc="http://schemas.openxmlformats.org/markup-compatibility/2006" xmlns:o="urn:schemas-microsoft-com:office:office" xmlns:r="http://schemas.openxmlformats.org/officeDocument/2006/relationships" xmlns:m="http://schemas.openxmlformats.org/officeDocument/2006/math" xmlns:v="urn:schemas-microsoft-com:vml" xmlns:wp14="http://schemas.microsoft.com/office/word/2010/wordprocessingDrawing" xmlns:wp="http://schemas.openxmlformats.org/drawingml/2006/wordprocessingDrawing" xmlns:w10="urn:schemas-microsoft-com:office:word" xmlns:w="http://schemas.openxmlformats.org/wordprocessingml/2006/main" xmlns:w14="http://schemas.microsoft.com/office/word/2010/wordml" xmlns:w15="http://schemas.microsoft.com/office/word/2012/wordml" xmlns:w16se="http://schemas.microsoft.com/office/word/2015/wordml/symex" xmlns:wpg="http://schemas.microsoft.com/office/word/2010/wordprocessingGroup" xmlns:wpi="http://schemas.microsoft.com/office/word/2010/wordprocessingInk" xmlns:wne="http://schemas.microsoft.com/office/word/2006/wordml" xmlns:wps="http://schemas.microsoft.com/office/word/2010/wordprocessingShape" mc:Ignorable="w14 w15 w16se wp14">
   <w:endnote w:type="separator" w:id="-1">
     <w:p>
       <w:pPr>
@@ -4597,7 +4497,7 @@
 </file>
 
 <file path=word/footer1.xml><?xml version="1.0" encoding="utf-8"?>
-<w:ftr xmlns:wpc="http://schemas.microsoft.com/office/word/2010/wordprocessingCanvas" xmlns:mc="http://schemas.openxmlformats.org/markup-compatibility/2006" xmlns:o="urn:schemas-microsoft-com:office:office" xmlns:r="http://schemas.openxmlformats.org/officeDocument/2006/relationships" xmlns:m="http://schemas.openxmlformats.org/officeDocument/2006/math" xmlns:v="urn:schemas-microsoft-com:vml" xmlns:wp14="http://schemas.microsoft.com/office/word/2010/wordprocessingDrawing" xmlns:wp="http://schemas.openxmlformats.org/drawingml/2006/wordprocessingDrawing" xmlns:w10="urn:schemas-microsoft-com:office:word" xmlns:w="http://schemas.openxmlformats.org/wordprocessingml/2006/main" xmlns:w14="http://schemas.microsoft.com/office/word/2010/wordml" xmlns:wpg="http://schemas.microsoft.com/office/word/2010/wordprocessingGroup" xmlns:wpi="http://schemas.microsoft.com/office/word/2010/wordprocessingInk" xmlns:wne="http://schemas.microsoft.com/office/word/2006/wordml" xmlns:wps="http://schemas.microsoft.com/office/word/2010/wordprocessingShape" mc:Ignorable="w14 wp14">
+<w:ftr xmlns:wpc="http://schemas.microsoft.com/office/word/2010/wordprocessingCanvas" xmlns:cx="http://schemas.microsoft.com/office/drawing/2014/chartex" xmlns:cx1="http://schemas.microsoft.com/office/drawing/2015/9/8/chartex" xmlns:mc="http://schemas.openxmlformats.org/markup-compatibility/2006" xmlns:o="urn:schemas-microsoft-com:office:office" xmlns:r="http://schemas.openxmlformats.org/officeDocument/2006/relationships" xmlns:m="http://schemas.openxmlformats.org/officeDocument/2006/math" xmlns:v="urn:schemas-microsoft-com:vml" xmlns:wp14="http://schemas.microsoft.com/office/word/2010/wordprocessingDrawing" xmlns:wp="http://schemas.openxmlformats.org/drawingml/2006/wordprocessingDrawing" xmlns:w10="urn:schemas-microsoft-com:office:word" xmlns:w="http://schemas.openxmlformats.org/wordprocessingml/2006/main" xmlns:w14="http://schemas.microsoft.com/office/word/2010/wordml" xmlns:w15="http://schemas.microsoft.com/office/word/2012/wordml" xmlns:w16se="http://schemas.microsoft.com/office/word/2015/wordml/symex" xmlns:wpg="http://schemas.microsoft.com/office/word/2010/wordprocessingGroup" xmlns:wpi="http://schemas.microsoft.com/office/word/2010/wordprocessingInk" xmlns:wne="http://schemas.microsoft.com/office/word/2006/wordml" xmlns:wps="http://schemas.microsoft.com/office/word/2010/wordprocessingShape" mc:Ignorable="w14 w15 w16se wp14">
   <w:sdt>
     <w:sdtPr>
       <w:id w:val="2065749466"/>
@@ -4630,7 +4530,7 @@
           <w:rPr>
             <w:noProof/>
           </w:rPr>
-          <w:t>1</w:t>
+          <w:t>11</w:t>
         </w:r>
         <w:r>
           <w:rPr>
@@ -4650,7 +4550,7 @@
 </file>
 
 <file path=word/footnotes.xml><?xml version="1.0" encoding="utf-8"?>
-<w:footnotes xmlns:wpc="http://schemas.microsoft.com/office/word/2010/wordprocessingCanvas" xmlns:mc="http://schemas.openxmlformats.org/markup-compatibility/2006" xmlns:o="urn:schemas-microsoft-com:office:office" xmlns:r="http://schemas.openxmlformats.org/officeDocument/2006/relationships" xmlns:m="http://schemas.openxmlformats.org/officeDocument/2006/math" xmlns:v="urn:schemas-microsoft-com:vml" xmlns:wp14="http://schemas.microsoft.com/office/word/2010/wordprocessingDrawing" xmlns:wp="http://schemas.openxmlformats.org/drawingml/2006/wordprocessingDrawing" xmlns:w10="urn:schemas-microsoft-com:office:word" xmlns:w="http://schemas.openxmlformats.org/wordprocessingml/2006/main" xmlns:w14="http://schemas.microsoft.com/office/word/2010/wordml" xmlns:wpg="http://schemas.microsoft.com/office/word/2010/wordprocessingGroup" xmlns:wpi="http://schemas.microsoft.com/office/word/2010/wordprocessingInk" xmlns:wne="http://schemas.microsoft.com/office/word/2006/wordml" xmlns:wps="http://schemas.microsoft.com/office/word/2010/wordprocessingShape" mc:Ignorable="w14 wp14">
+<w:footnotes xmlns:wpc="http://schemas.microsoft.com/office/word/2010/wordprocessingCanvas" xmlns:cx="http://schemas.microsoft.com/office/drawing/2014/chartex" xmlns:cx1="http://schemas.microsoft.com/office/drawing/2015/9/8/chartex" xmlns:mc="http://schemas.openxmlformats.org/markup-compatibility/2006" xmlns:o="urn:schemas-microsoft-com:office:office" xmlns:r="http://schemas.openxmlformats.org/officeDocument/2006/relationships" xmlns:m="http://schemas.openxmlformats.org/officeDocument/2006/math" xmlns:v="urn:schemas-microsoft-com:vml" xmlns:wp14="http://schemas.microsoft.com/office/word/2010/wordprocessingDrawing" xmlns:wp="http://schemas.openxmlformats.org/drawingml/2006/wordprocessingDrawing" xmlns:w10="urn:schemas-microsoft-com:office:word" xmlns:w="http://schemas.openxmlformats.org/wordprocessingml/2006/main" xmlns:w14="http://schemas.microsoft.com/office/word/2010/wordml" xmlns:w15="http://schemas.microsoft.com/office/word/2012/wordml" xmlns:w16se="http://schemas.microsoft.com/office/word/2015/wordml/symex" xmlns:wpg="http://schemas.microsoft.com/office/word/2010/wordprocessingGroup" xmlns:wpi="http://schemas.microsoft.com/office/word/2010/wordprocessingInk" xmlns:wne="http://schemas.microsoft.com/office/word/2006/wordml" xmlns:wps="http://schemas.microsoft.com/office/word/2010/wordprocessingShape" mc:Ignorable="w14 w15 w16se wp14">
   <w:footnote w:type="separator" w:id="-1">
     <w:p>
       <w:pPr>
@@ -4675,8 +4575,8 @@
 </file>
 
 <file path=word/numbering.xml><?xml version="1.0" encoding="utf-8"?>
-<w:numbering xmlns:wpc="http://schemas.microsoft.com/office/word/2010/wordprocessingCanvas" xmlns:mc="http://schemas.openxmlformats.org/markup-compatibility/2006" xmlns:o="urn:schemas-microsoft-com:office:office" xmlns:r="http://schemas.openxmlformats.org/officeDocument/2006/relationships" xmlns:m="http://schemas.openxmlformats.org/officeDocument/2006/math" xmlns:v="urn:schemas-microsoft-com:vml" xmlns:wp14="http://schemas.microsoft.com/office/word/2010/wordprocessingDrawing" xmlns:wp="http://schemas.openxmlformats.org/drawingml/2006/wordprocessingDrawing" xmlns:w10="urn:schemas-microsoft-com:office:word" xmlns:w="http://schemas.openxmlformats.org/wordprocessingml/2006/main" xmlns:w14="http://schemas.microsoft.com/office/word/2010/wordml" xmlns:wpg="http://schemas.microsoft.com/office/word/2010/wordprocessingGroup" xmlns:wpi="http://schemas.microsoft.com/office/word/2010/wordprocessingInk" xmlns:wne="http://schemas.microsoft.com/office/word/2006/wordml" xmlns:wps="http://schemas.microsoft.com/office/word/2010/wordprocessingShape" mc:Ignorable="w14 wp14">
-  <w:abstractNum w:abstractNumId="0">
+<w:numbering xmlns:wpc="http://schemas.microsoft.com/office/word/2010/wordprocessingCanvas" xmlns:cx="http://schemas.microsoft.com/office/drawing/2014/chartex" xmlns:cx1="http://schemas.microsoft.com/office/drawing/2015/9/8/chartex" xmlns:mc="http://schemas.openxmlformats.org/markup-compatibility/2006" xmlns:o="urn:schemas-microsoft-com:office:office" xmlns:r="http://schemas.openxmlformats.org/officeDocument/2006/relationships" xmlns:m="http://schemas.openxmlformats.org/officeDocument/2006/math" xmlns:v="urn:schemas-microsoft-com:vml" xmlns:wp14="http://schemas.microsoft.com/office/word/2010/wordprocessingDrawing" xmlns:wp="http://schemas.openxmlformats.org/drawingml/2006/wordprocessingDrawing" xmlns:w10="urn:schemas-microsoft-com:office:word" xmlns:w="http://schemas.openxmlformats.org/wordprocessingml/2006/main" xmlns:w14="http://schemas.microsoft.com/office/word/2010/wordml" xmlns:w15="http://schemas.microsoft.com/office/word/2012/wordml" xmlns:w16se="http://schemas.microsoft.com/office/word/2015/wordml/symex" xmlns:wpg="http://schemas.microsoft.com/office/word/2010/wordprocessingGroup" xmlns:wpi="http://schemas.microsoft.com/office/word/2010/wordprocessingInk" xmlns:wne="http://schemas.microsoft.com/office/word/2006/wordml" xmlns:wps="http://schemas.microsoft.com/office/word/2010/wordprocessingShape" mc:Ignorable="w14 w15 w16se wp14">
+  <w:abstractNum w:abstractNumId="0" w15:restartNumberingAfterBreak="0">
     <w:nsid w:val="00EE4C78"/>
     <w:multiLevelType w:val="hybridMultilevel"/>
     <w:tmpl w:val="38A0C570"/>
@@ -4765,7 +4665,7 @@
       </w:pPr>
     </w:lvl>
   </w:abstractNum>
-  <w:abstractNum w:abstractNumId="1">
+  <w:abstractNum w:abstractNumId="1" w15:restartNumberingAfterBreak="0">
     <w:nsid w:val="1ED86CD9"/>
     <w:multiLevelType w:val="hybridMultilevel"/>
     <w:tmpl w:val="707E2DF8"/>
@@ -4877,7 +4777,7 @@
       </w:rPr>
     </w:lvl>
   </w:abstractNum>
-  <w:abstractNum w:abstractNumId="2">
+  <w:abstractNum w:abstractNumId="2" w15:restartNumberingAfterBreak="0">
     <w:nsid w:val="23827D69"/>
     <w:multiLevelType w:val="hybridMultilevel"/>
     <w:tmpl w:val="F118D792"/>
@@ -4990,7 +4890,7 @@
       </w:rPr>
     </w:lvl>
   </w:abstractNum>
-  <w:abstractNum w:abstractNumId="3">
+  <w:abstractNum w:abstractNumId="3" w15:restartNumberingAfterBreak="0">
     <w:nsid w:val="29B115B6"/>
     <w:multiLevelType w:val="hybridMultilevel"/>
     <w:tmpl w:val="315282E0"/>
@@ -5103,7 +5003,7 @@
       </w:rPr>
     </w:lvl>
   </w:abstractNum>
-  <w:abstractNum w:abstractNumId="4">
+  <w:abstractNum w:abstractNumId="4" w15:restartNumberingAfterBreak="0">
     <w:nsid w:val="2E3A22CE"/>
     <w:multiLevelType w:val="hybridMultilevel"/>
     <w:tmpl w:val="C1B61600"/>
@@ -5216,7 +5116,7 @@
       </w:rPr>
     </w:lvl>
   </w:abstractNum>
-  <w:abstractNum w:abstractNumId="5">
+  <w:abstractNum w:abstractNumId="5" w15:restartNumberingAfterBreak="0">
     <w:nsid w:val="35D14AC1"/>
     <w:multiLevelType w:val="hybridMultilevel"/>
     <w:tmpl w:val="92CAF5EA"/>
@@ -5305,7 +5205,7 @@
       </w:pPr>
     </w:lvl>
   </w:abstractNum>
-  <w:abstractNum w:abstractNumId="6">
+  <w:abstractNum w:abstractNumId="6" w15:restartNumberingAfterBreak="0">
     <w:nsid w:val="39E83C4F"/>
     <w:multiLevelType w:val="hybridMultilevel"/>
     <w:tmpl w:val="0B96EC5C"/>
@@ -5418,7 +5318,7 @@
       </w:rPr>
     </w:lvl>
   </w:abstractNum>
-  <w:abstractNum w:abstractNumId="7">
+  <w:abstractNum w:abstractNumId="7" w15:restartNumberingAfterBreak="0">
     <w:nsid w:val="49C42E17"/>
     <w:multiLevelType w:val="hybridMultilevel"/>
     <w:tmpl w:val="E5962E28"/>
@@ -5507,7 +5407,7 @@
       </w:pPr>
     </w:lvl>
   </w:abstractNum>
-  <w:abstractNum w:abstractNumId="8">
+  <w:abstractNum w:abstractNumId="8" w15:restartNumberingAfterBreak="0">
     <w:nsid w:val="507E43AC"/>
     <w:multiLevelType w:val="hybridMultilevel"/>
     <w:tmpl w:val="99F6F49E"/>
@@ -5620,7 +5520,7 @@
       </w:rPr>
     </w:lvl>
   </w:abstractNum>
-  <w:abstractNum w:abstractNumId="9">
+  <w:abstractNum w:abstractNumId="9" w15:restartNumberingAfterBreak="0">
     <w:nsid w:val="5CD1096F"/>
     <w:multiLevelType w:val="hybridMultilevel"/>
     <w:tmpl w:val="01B0F560"/>
@@ -5733,7 +5633,7 @@
       </w:rPr>
     </w:lvl>
   </w:abstractNum>
-  <w:abstractNum w:abstractNumId="10">
+  <w:abstractNum w:abstractNumId="10" w15:restartNumberingAfterBreak="0">
     <w:nsid w:val="5D7D61A4"/>
     <w:multiLevelType w:val="hybridMultilevel"/>
     <w:tmpl w:val="79EE06B6"/>
@@ -5822,7 +5722,7 @@
       </w:pPr>
     </w:lvl>
   </w:abstractNum>
-  <w:abstractNum w:abstractNumId="11">
+  <w:abstractNum w:abstractNumId="11" w15:restartNumberingAfterBreak="0">
     <w:nsid w:val="66EC293F"/>
     <w:multiLevelType w:val="hybridMultilevel"/>
     <w:tmpl w:val="65D05AA2"/>
@@ -5934,7 +5834,7 @@
       </w:rPr>
     </w:lvl>
   </w:abstractNum>
-  <w:abstractNum w:abstractNumId="12">
+  <w:abstractNum w:abstractNumId="12" w15:restartNumberingAfterBreak="0">
     <w:nsid w:val="6EC37404"/>
     <w:multiLevelType w:val="hybridMultilevel"/>
     <w:tmpl w:val="EFE0F6A2"/>
@@ -6023,7 +5923,7 @@
       </w:pPr>
     </w:lvl>
   </w:abstractNum>
-  <w:abstractNum w:abstractNumId="13">
+  <w:abstractNum w:abstractNumId="13" w15:restartNumberingAfterBreak="0">
     <w:nsid w:val="733A41BB"/>
     <w:multiLevelType w:val="hybridMultilevel"/>
     <w:tmpl w:val="1302A514"/>
@@ -6136,7 +6036,7 @@
       </w:rPr>
     </w:lvl>
   </w:abstractNum>
-  <w:abstractNum w:abstractNumId="14">
+  <w:abstractNum w:abstractNumId="14" w15:restartNumberingAfterBreak="0">
     <w:nsid w:val="73DE5BDE"/>
     <w:multiLevelType w:val="hybridMultilevel"/>
     <w:tmpl w:val="5984929C"/>
@@ -6248,7 +6148,7 @@
       </w:rPr>
     </w:lvl>
   </w:abstractNum>
-  <w:abstractNum w:abstractNumId="15">
+  <w:abstractNum w:abstractNumId="15" w15:restartNumberingAfterBreak="0">
     <w:nsid w:val="73F30211"/>
     <w:multiLevelType w:val="hybridMultilevel"/>
     <w:tmpl w:val="75EEAE36"/>
@@ -6361,7 +6261,7 @@
       </w:rPr>
     </w:lvl>
   </w:abstractNum>
-  <w:abstractNum w:abstractNumId="16">
+  <w:abstractNum w:abstractNumId="16" w15:restartNumberingAfterBreak="0">
     <w:nsid w:val="772B7BC2"/>
     <w:multiLevelType w:val="hybridMultilevel"/>
     <w:tmpl w:val="EC844B5A"/>
@@ -6474,7 +6374,7 @@
       </w:rPr>
     </w:lvl>
   </w:abstractNum>
-  <w:abstractNum w:abstractNumId="17">
+  <w:abstractNum w:abstractNumId="17" w15:restartNumberingAfterBreak="0">
     <w:nsid w:val="77CF126C"/>
     <w:multiLevelType w:val="hybridMultilevel"/>
     <w:tmpl w:val="92E25428"/>
@@ -6621,7 +6521,7 @@
 </file>
 
 <file path=word/styles.xml><?xml version="1.0" encoding="utf-8"?>
-<w:styles xmlns:mc="http://schemas.openxmlformats.org/markup-compatibility/2006" xmlns:r="http://schemas.openxmlformats.org/officeDocument/2006/relationships" xmlns:w="http://schemas.openxmlformats.org/wordprocessingml/2006/main" xmlns:w14="http://schemas.microsoft.com/office/word/2010/wordml" mc:Ignorable="w14">
+<w:styles xmlns:mc="http://schemas.openxmlformats.org/markup-compatibility/2006" xmlns:r="http://schemas.openxmlformats.org/officeDocument/2006/relationships" xmlns:w="http://schemas.openxmlformats.org/wordprocessingml/2006/main" xmlns:w14="http://schemas.microsoft.com/office/word/2010/wordml" xmlns:w15="http://schemas.microsoft.com/office/word/2012/wordml" xmlns:w16se="http://schemas.microsoft.com/office/word/2015/wordml/symex" mc:Ignorable="w14 w15 w16se">
   <w:docDefaults>
     <w:rPrDefault>
       <w:rPr>
@@ -6637,450 +6537,378 @@
       </w:pPr>
     </w:pPrDefault>
   </w:docDefaults>
-  <w:latentStyles w:defLockedState="0" w:defUIPriority="99" w:defSemiHidden="1" w:defUnhideWhenUsed="1" w:defQFormat="0" w:count="267">
-    <w:lsdException w:name="Normal" w:semiHidden="0" w:uiPriority="0" w:unhideWhenUsed="0" w:qFormat="1"/>
-    <w:lsdException w:name="heading 1" w:semiHidden="0" w:uiPriority="9" w:unhideWhenUsed="0" w:qFormat="1"/>
-    <w:lsdException w:name="heading 2" w:uiPriority="9" w:qFormat="1"/>
-    <w:lsdException w:name="heading 3" w:uiPriority="9" w:qFormat="1"/>
-    <w:lsdException w:name="heading 4" w:uiPriority="9" w:qFormat="1"/>
-    <w:lsdException w:name="heading 5" w:uiPriority="9" w:qFormat="1"/>
-    <w:lsdException w:name="heading 6" w:uiPriority="9" w:qFormat="1"/>
-    <w:lsdException w:name="heading 7" w:uiPriority="9" w:qFormat="1"/>
-    <w:lsdException w:name="heading 8" w:uiPriority="9" w:qFormat="1"/>
-    <w:lsdException w:name="heading 9" w:uiPriority="9" w:qFormat="1"/>
-    <w:lsdException w:name="toc 1" w:uiPriority="39"/>
-    <w:lsdException w:name="toc 2" w:uiPriority="39"/>
-    <w:lsdException w:name="toc 3" w:uiPriority="39"/>
-    <w:lsdException w:name="toc 4" w:uiPriority="39"/>
-    <w:lsdException w:name="toc 5" w:uiPriority="39"/>
-    <w:lsdException w:name="toc 6" w:uiPriority="39"/>
-    <w:lsdException w:name="toc 7" w:uiPriority="39"/>
-    <w:lsdException w:name="toc 8" w:uiPriority="39"/>
-    <w:lsdException w:name="toc 9" w:uiPriority="39"/>
-    <w:lsdException w:name="caption" w:uiPriority="35" w:qFormat="1"/>
-    <w:lsdException w:name="Title" w:semiHidden="0" w:uiPriority="10" w:unhideWhenUsed="0" w:qFormat="1"/>
-    <w:lsdException w:name="Default Paragraph Font" w:uiPriority="1"/>
-    <w:lsdException w:name="Subtitle" w:semiHidden="0" w:uiPriority="11" w:unhideWhenUsed="0" w:qFormat="1"/>
-    <w:lsdException w:name="Strong" w:semiHidden="0" w:uiPriority="22" w:unhideWhenUsed="0" w:qFormat="1"/>
-    <w:lsdException w:name="Emphasis" w:semiHidden="0" w:uiPriority="20" w:unhideWhenUsed="0" w:qFormat="1"/>
+  <w:latentStyles w:defLockedState="0" w:defUIPriority="99" w:defSemiHidden="0" w:defUnhideWhenUsed="0" w:defQFormat="0" w:count="371">
+    <w:lsdException w:name="Normal" w:uiPriority="0" w:qFormat="1"/>
+    <w:lsdException w:name="heading 1" w:uiPriority="9" w:qFormat="1"/>
+    <w:lsdException w:name="heading 2" w:semiHidden="1" w:uiPriority="9" w:unhideWhenUsed="1" w:qFormat="1"/>
+    <w:lsdException w:name="heading 3" w:semiHidden="1" w:uiPriority="9" w:unhideWhenUsed="1" w:qFormat="1"/>
+    <w:lsdException w:name="heading 4" w:semiHidden="1" w:uiPriority="9" w:unhideWhenUsed="1" w:qFormat="1"/>
+    <w:lsdException w:name="heading 5" w:semiHidden="1" w:uiPriority="9" w:unhideWhenUsed="1" w:qFormat="1"/>
+    <w:lsdException w:name="heading 6" w:semiHidden="1" w:uiPriority="9" w:unhideWhenUsed="1" w:qFormat="1"/>
+    <w:lsdException w:name="heading 7" w:semiHidden="1" w:uiPriority="9" w:unhideWhenUsed="1" w:qFormat="1"/>
+    <w:lsdException w:name="heading 8" w:semiHidden="1" w:uiPriority="9" w:unhideWhenUsed="1" w:qFormat="1"/>
+    <w:lsdException w:name="heading 9" w:semiHidden="1" w:uiPriority="9" w:unhideWhenUsed="1" w:qFormat="1"/>
+    <w:lsdException w:name="index 1" w:semiHidden="1" w:unhideWhenUsed="1"/>
+    <w:lsdException w:name="index 2" w:semiHidden="1" w:unhideWhenUsed="1"/>
+    <w:lsdException w:name="index 3" w:semiHidden="1" w:unhideWhenUsed="1"/>
+    <w:lsdException w:name="index 4" w:semiHidden="1" w:unhideWhenUsed="1"/>
+    <w:lsdException w:name="index 5" w:semiHidden="1" w:unhideWhenUsed="1"/>
+    <w:lsdException w:name="index 6" w:semiHidden="1" w:unhideWhenUsed="1"/>
+    <w:lsdException w:name="index 7" w:semiHidden="1" w:unhideWhenUsed="1"/>
+    <w:lsdException w:name="index 8" w:semiHidden="1" w:unhideWhenUsed="1"/>
+    <w:lsdException w:name="index 9" w:semiHidden="1" w:unhideWhenUsed="1"/>
+    <w:lsdException w:name="toc 1" w:semiHidden="1" w:uiPriority="39" w:unhideWhenUsed="1"/>
+    <w:lsdException w:name="toc 2" w:semiHidden="1" w:uiPriority="39" w:unhideWhenUsed="1"/>
+    <w:lsdException w:name="toc 3" w:semiHidden="1" w:uiPriority="39" w:unhideWhenUsed="1"/>
+    <w:lsdException w:name="toc 4" w:semiHidden="1" w:uiPriority="39" w:unhideWhenUsed="1"/>
+    <w:lsdException w:name="toc 5" w:semiHidden="1" w:uiPriority="39" w:unhideWhenUsed="1"/>
+    <w:lsdException w:name="toc 6" w:semiHidden="1" w:uiPriority="39" w:unhideWhenUsed="1"/>
+    <w:lsdException w:name="toc 7" w:semiHidden="1" w:uiPriority="39" w:unhideWhenUsed="1"/>
+    <w:lsdException w:name="toc 8" w:semiHidden="1" w:uiPriority="39" w:unhideWhenUsed="1"/>
+    <w:lsdException w:name="toc 9" w:semiHidden="1" w:uiPriority="39" w:unhideWhenUsed="1"/>
+    <w:lsdException w:name="Normal Indent" w:semiHidden="1" w:unhideWhenUsed="1"/>
+    <w:lsdException w:name="footnote text" w:semiHidden="1" w:unhideWhenUsed="1"/>
+    <w:lsdException w:name="annotation text" w:semiHidden="1" w:unhideWhenUsed="1"/>
+    <w:lsdException w:name="header" w:semiHidden="1" w:unhideWhenUsed="1"/>
+    <w:lsdException w:name="footer" w:semiHidden="1" w:unhideWhenUsed="1"/>
+    <w:lsdException w:name="index heading" w:semiHidden="1" w:unhideWhenUsed="1"/>
+    <w:lsdException w:name="caption" w:semiHidden="1" w:uiPriority="35" w:unhideWhenUsed="1" w:qFormat="1"/>
+    <w:lsdException w:name="table of figures" w:semiHidden="1" w:unhideWhenUsed="1"/>
+    <w:lsdException w:name="envelope address" w:semiHidden="1" w:unhideWhenUsed="1"/>
+    <w:lsdException w:name="envelope return" w:semiHidden="1" w:unhideWhenUsed="1"/>
+    <w:lsdException w:name="footnote reference" w:semiHidden="1" w:unhideWhenUsed="1"/>
+    <w:lsdException w:name="annotation reference" w:semiHidden="1" w:unhideWhenUsed="1"/>
+    <w:lsdException w:name="line number" w:semiHidden="1" w:unhideWhenUsed="1"/>
+    <w:lsdException w:name="page number" w:semiHidden="1" w:unhideWhenUsed="1"/>
+    <w:lsdException w:name="endnote reference" w:semiHidden="1" w:unhideWhenUsed="1"/>
+    <w:lsdException w:name="endnote text" w:semiHidden="1" w:unhideWhenUsed="1"/>
+    <w:lsdException w:name="table of authorities" w:semiHidden="1" w:unhideWhenUsed="1"/>
+    <w:lsdException w:name="macro" w:semiHidden="1" w:unhideWhenUsed="1"/>
+    <w:lsdException w:name="toa heading" w:semiHidden="1" w:unhideWhenUsed="1"/>
+    <w:lsdException w:name="List" w:semiHidden="1" w:unhideWhenUsed="1"/>
+    <w:lsdException w:name="List Bullet" w:semiHidden="1" w:unhideWhenUsed="1"/>
+    <w:lsdException w:name="List Number" w:semiHidden="1" w:unhideWhenUsed="1"/>
+    <w:lsdException w:name="List 2" w:semiHidden="1" w:unhideWhenUsed="1"/>
+    <w:lsdException w:name="List 3" w:semiHidden="1" w:unhideWhenUsed="1"/>
+    <w:lsdException w:name="List 4" w:semiHidden="1" w:unhideWhenUsed="1"/>
+    <w:lsdException w:name="List 5" w:semiHidden="1" w:unhideWhenUsed="1"/>
+    <w:lsdException w:name="List Bullet 2" w:semiHidden="1" w:unhideWhenUsed="1"/>
+    <w:lsdException w:name="List Bullet 3" w:semiHidden="1" w:unhideWhenUsed="1"/>
+    <w:lsdException w:name="List Bullet 4" w:semiHidden="1" w:unhideWhenUsed="1"/>
+    <w:lsdException w:name="List Bullet 5" w:semiHidden="1" w:unhideWhenUsed="1"/>
+    <w:lsdException w:name="List Number 2" w:semiHidden="1" w:unhideWhenUsed="1"/>
+    <w:lsdException w:name="List Number 3" w:semiHidden="1" w:unhideWhenUsed="1"/>
+    <w:lsdException w:name="List Number 4" w:semiHidden="1" w:unhideWhenUsed="1"/>
+    <w:lsdException w:name="List Number 5" w:semiHidden="1" w:unhideWhenUsed="1"/>
+    <w:lsdException w:name="Title" w:uiPriority="10" w:qFormat="1"/>
+    <w:lsdException w:name="Closing" w:semiHidden="1" w:unhideWhenUsed="1"/>
+    <w:lsdException w:name="Signature" w:semiHidden="1" w:unhideWhenUsed="1"/>
+    <w:lsdException w:name="Default Paragraph Font" w:semiHidden="1" w:uiPriority="1" w:unhideWhenUsed="1"/>
+    <w:lsdException w:name="Body Text" w:semiHidden="1" w:unhideWhenUsed="1"/>
+    <w:lsdException w:name="Body Text Indent" w:semiHidden="1" w:unhideWhenUsed="1"/>
+    <w:lsdException w:name="List Continue" w:semiHidden="1" w:unhideWhenUsed="1"/>
+    <w:lsdException w:name="List Continue 2" w:semiHidden="1" w:unhideWhenUsed="1"/>
+    <w:lsdException w:name="List Continue 3" w:semiHidden="1" w:unhideWhenUsed="1"/>
+    <w:lsdException w:name="List Continue 4" w:semiHidden="1" w:unhideWhenUsed="1"/>
+    <w:lsdException w:name="List Continue 5" w:semiHidden="1" w:unhideWhenUsed="1"/>
+    <w:lsdException w:name="Message Header" w:semiHidden="1" w:unhideWhenUsed="1"/>
+    <w:lsdException w:name="Subtitle" w:uiPriority="11" w:qFormat="1"/>
+    <w:lsdException w:name="Salutation" w:semiHidden="1" w:unhideWhenUsed="1"/>
+    <w:lsdException w:name="Date" w:semiHidden="1" w:unhideWhenUsed="1"/>
+    <w:lsdException w:name="Body Text First Indent" w:semiHidden="1" w:unhideWhenUsed="1"/>
+    <w:lsdException w:name="Body Text First Indent 2" w:semiHidden="1" w:unhideWhenUsed="1"/>
+    <w:lsdException w:name="Note Heading" w:semiHidden="1" w:unhideWhenUsed="1"/>
+    <w:lsdException w:name="Body Text 2" w:semiHidden="1" w:unhideWhenUsed="1"/>
+    <w:lsdException w:name="Body Text 3" w:semiHidden="1" w:unhideWhenUsed="1"/>
+    <w:lsdException w:name="Body Text Indent 2" w:semiHidden="1" w:unhideWhenUsed="1"/>
+    <w:lsdException w:name="Body Text Indent 3" w:semiHidden="1" w:unhideWhenUsed="1"/>
+    <w:lsdException w:name="Block Text" w:semiHidden="1" w:unhideWhenUsed="1"/>
+    <w:lsdException w:name="Hyperlink" w:semiHidden="1" w:unhideWhenUsed="1"/>
+    <w:lsdException w:name="FollowedHyperlink" w:semiHidden="1" w:unhideWhenUsed="1"/>
+    <w:lsdException w:name="Strong" w:uiPriority="22" w:qFormat="1"/>
+    <w:lsdException w:name="Emphasis" w:uiPriority="20" w:qFormat="1"/>
+    <w:lsdException w:name="Document Map" w:semiHidden="1" w:unhideWhenUsed="1"/>
+    <w:lsdException w:name="Plain Text" w:semiHidden="1" w:unhideWhenUsed="1"/>
+    <w:lsdException w:name="E-mail Signature" w:semiHidden="1" w:unhideWhenUsed="1"/>
+    <w:lsdException w:name="HTML Top of Form" w:semiHidden="1" w:unhideWhenUsed="1"/>
+    <w:lsdException w:name="HTML Bottom of Form" w:semiHidden="1" w:unhideWhenUsed="1"/>
+    <w:lsdException w:name="Normal (Web)" w:semiHidden="1" w:unhideWhenUsed="1"/>
+    <w:lsdException w:name="HTML Acronym" w:semiHidden="1" w:unhideWhenUsed="1"/>
+    <w:lsdException w:name="HTML Address" w:semiHidden="1" w:unhideWhenUsed="1"/>
+    <w:lsdException w:name="HTML Cite" w:semiHidden="1" w:unhideWhenUsed="1"/>
+    <w:lsdException w:name="HTML Code" w:semiHidden="1" w:unhideWhenUsed="1"/>
+    <w:lsdException w:name="HTML Definition" w:semiHidden="1" w:unhideWhenUsed="1"/>
+    <w:lsdException w:name="HTML Keyboard" w:semiHidden="1" w:unhideWhenUsed="1"/>
+    <w:lsdException w:name="HTML Preformatted" w:semiHidden="1" w:unhideWhenUsed="1"/>
+    <w:lsdException w:name="HTML Sample" w:semiHidden="1" w:unhideWhenUsed="1"/>
+    <w:lsdException w:name="HTML Typewriter" w:semiHidden="1" w:unhideWhenUsed="1"/>
+    <w:lsdException w:name="HTML Variable" w:semiHidden="1" w:unhideWhenUsed="1"/>
+    <w:lsdException w:name="Normal Table" w:semiHidden="1" w:unhideWhenUsed="1"/>
+    <w:lsdException w:name="annotation subject" w:semiHidden="1" w:unhideWhenUsed="1"/>
+    <w:lsdException w:name="No List" w:semiHidden="1" w:unhideWhenUsed="1"/>
+    <w:lsdException w:name="Outline List 1" w:semiHidden="1" w:unhideWhenUsed="1"/>
+    <w:lsdException w:name="Outline List 2" w:semiHidden="1" w:unhideWhenUsed="1"/>
+    <w:lsdException w:name="Outline List 3" w:semiHidden="1" w:unhideWhenUsed="1"/>
+    <w:lsdException w:name="Table Simple 1" w:semiHidden="1" w:unhideWhenUsed="1"/>
+    <w:lsdException w:name="Table Simple 2" w:semiHidden="1" w:unhideWhenUsed="1"/>
+    <w:lsdException w:name="Table Simple 3" w:semiHidden="1" w:unhideWhenUsed="1"/>
+    <w:lsdException w:name="Table Classic 1" w:semiHidden="1" w:unhideWhenUsed="1"/>
+    <w:lsdException w:name="Table Classic 2" w:semiHidden="1" w:unhideWhenUsed="1"/>
+    <w:lsdException w:name="Table Classic 3" w:semiHidden="1" w:unhideWhenUsed="1"/>
+    <w:lsdException w:name="Table Classic 4" w:semiHidden="1" w:unhideWhenUsed="1"/>
+    <w:lsdException w:name="Table Colorful 1" w:semiHidden="1" w:unhideWhenUsed="1"/>
+    <w:lsdException w:name="Table Colorful 2" w:semiHidden="1" w:unhideWhenUsed="1"/>
+    <w:lsdException w:name="Table Colorful 3" w:semiHidden="1" w:unhideWhenUsed="1"/>
+    <w:lsdException w:name="Table Columns 1" w:semiHidden="1" w:unhideWhenUsed="1"/>
+    <w:lsdException w:name="Table Columns 2" w:semiHidden="1" w:unhideWhenUsed="1"/>
+    <w:lsdException w:name="Table Columns 3" w:semiHidden="1" w:unhideWhenUsed="1"/>
+    <w:lsdException w:name="Table Columns 4" w:semiHidden="1" w:unhideWhenUsed="1"/>
+    <w:lsdException w:name="Table Columns 5" w:semiHidden="1" w:unhideWhenUsed="1"/>
+    <w:lsdException w:name="Table Grid 1" w:semiHidden="1" w:unhideWhenUsed="1"/>
+    <w:lsdException w:name="Table Grid 2" w:semiHidden="1" w:unhideWhenUsed="1"/>
+    <w:lsdException w:name="Table Grid 3" w:semiHidden="1" w:unhideWhenUsed="1"/>
+    <w:lsdException w:name="Table Grid 4" w:semiHidden="1" w:unhideWhenUsed="1"/>
+    <w:lsdException w:name="Table Grid 5" w:semiHidden="1" w:unhideWhenUsed="1"/>
+    <w:lsdException w:name="Table Grid 6" w:semiHidden="1" w:unhideWhenUsed="1"/>
+    <w:lsdException w:name="Table Grid 7" w:semiHidden="1" w:unhideWhenUsed="1"/>
+    <w:lsdException w:name="Table Grid 8" w:semiHidden="1" w:unhideWhenUsed="1"/>
+    <w:lsdException w:name="Table List 1" w:semiHidden="1" w:unhideWhenUsed="1"/>
+    <w:lsdException w:name="Table List 2" w:semiHidden="1" w:unhideWhenUsed="1"/>
+    <w:lsdException w:name="Table List 3" w:semiHidden="1" w:unhideWhenUsed="1"/>
+    <w:lsdException w:name="Table List 4" w:semiHidden="1" w:unhideWhenUsed="1"/>
+    <w:lsdException w:name="Table List 5" w:semiHidden="1" w:unhideWhenUsed="1"/>
+    <w:lsdException w:name="Table List 6" w:semiHidden="1" w:unhideWhenUsed="1"/>
+    <w:lsdException w:name="Table List 7" w:semiHidden="1" w:unhideWhenUsed="1"/>
+    <w:lsdException w:name="Table List 8" w:semiHidden="1" w:unhideWhenUsed="1"/>
+    <w:lsdException w:name="Table 3D effects 1" w:semiHidden="1" w:unhideWhenUsed="1"/>
+    <w:lsdException w:name="Table 3D effects 2" w:semiHidden="1" w:unhideWhenUsed="1"/>
+    <w:lsdException w:name="Table 3D effects 3" w:semiHidden="1" w:unhideWhenUsed="1"/>
+    <w:lsdException w:name="Table Contemporary" w:semiHidden="1" w:unhideWhenUsed="1"/>
+    <w:lsdException w:name="Table Elegant" w:semiHidden="1" w:unhideWhenUsed="1"/>
+    <w:lsdException w:name="Table Professional" w:semiHidden="1" w:unhideWhenUsed="1"/>
+    <w:lsdException w:name="Table Subtle 1" w:semiHidden="1" w:unhideWhenUsed="1"/>
+    <w:lsdException w:name="Table Subtle 2" w:semiHidden="1" w:unhideWhenUsed="1"/>
+    <w:lsdException w:name="Table Web 1" w:semiHidden="1" w:unhideWhenUsed="1"/>
+    <w:lsdException w:name="Table Web 2" w:semiHidden="1" w:unhideWhenUsed="1"/>
+    <w:lsdException w:name="Table Web 3" w:semiHidden="1" w:unhideWhenUsed="1"/>
+    <w:lsdException w:name="Balloon Text" w:semiHidden="1" w:unhideWhenUsed="1"/>
     <w:lsdException w:name="Table Grid" w:uiPriority="39"/>
-    <w:lsdException w:name="Placeholder Text" w:unhideWhenUsed="0"/>
-    <w:lsdException w:name="No Spacing" w:semiHidden="0" w:uiPriority="1" w:unhideWhenUsed="0" w:qFormat="1"/>
-    <w:lsdException w:name="Light Shading" w:semiHidden="0" w:uiPriority="60" w:unhideWhenUsed="0"/>
-    <w:lsdException w:name="Light List" w:semiHidden="0" w:uiPriority="61" w:unhideWhenUsed="0"/>
-    <w:lsdException w:name="Light Grid" w:semiHidden="0" w:uiPriority="62" w:unhideWhenUsed="0"/>
-    <w:lsdException w:name="Medium Shading 1" w:semiHidden="0" w:uiPriority="63" w:unhideWhenUsed="0"/>
-    <w:lsdException w:name="Medium Shading 2" w:semiHidden="0" w:uiPriority="64" w:unhideWhenUsed="0"/>
-    <w:lsdException w:name="Medium List 1" w:semiHidden="0" w:uiPriority="65" w:unhideWhenUsed="0"/>
-    <w:lsdException w:name="Medium List 2" w:semiHidden="0" w:uiPriority="66" w:unhideWhenUsed="0"/>
-    <w:lsdException w:name="Medium Grid 1" w:semiHidden="0" w:uiPriority="67" w:unhideWhenUsed="0"/>
-    <w:lsdException w:name="Medium Grid 2" w:semiHidden="0" w:uiPriority="68" w:unhideWhenUsed="0"/>
-    <w:lsdException w:name="Medium Grid 3" w:semiHidden="0" w:uiPriority="69" w:unhideWhenUsed="0"/>
-    <w:lsdException w:name="Dark List" w:semiHidden="0" w:uiPriority="70" w:unhideWhenUsed="0"/>
-    <w:lsdException w:name="Colorful Shading" w:semiHidden="0" w:uiPriority="71" w:unhideWhenUsed="0"/>
-    <w:lsdException w:name="Colorful List" w:semiHidden="0" w:uiPriority="72" w:unhideWhenUsed="0"/>
-    <w:lsdException w:name="Colorful Grid" w:semiHidden="0" w:uiPriority="73" w:unhideWhenUsed="0"/>
-    <w:lsdException w:name="Light Shading Accent 1" w:semiHidden="0" w:uiPriority="60" w:unhideWhenUsed="0"/>
-    <w:lsdException w:name="Light List Accent 1" w:semiHidden="0" w:uiPriority="61" w:unhideWhenUsed="0"/>
-    <w:lsdException w:name="Light Grid Accent 1" w:semiHidden="0" w:uiPriority="62" w:unhideWhenUsed="0"/>
-    <w:lsdException w:name="Medium Shading 1 Accent 1" w:semiHidden="0" w:uiPriority="63" w:unhideWhenUsed="0"/>
-    <w:lsdException w:name="Medium Shading 2 Accent 1" w:semiHidden="0" w:uiPriority="64" w:unhideWhenUsed="0"/>
-    <w:lsdException w:name="Medium List 1 Accent 1" w:semiHidden="0" w:uiPriority="65" w:unhideWhenUsed="0"/>
-    <w:lsdException w:name="Revision" w:unhideWhenUsed="0"/>
-    <w:lsdException w:name="List Paragraph" w:semiHidden="0" w:uiPriority="34" w:unhideWhenUsed="0" w:qFormat="1"/>
-    <w:lsdException w:name="Quote" w:semiHidden="0" w:uiPriority="29" w:unhideWhenUsed="0" w:qFormat="1"/>
-    <w:lsdException w:name="Intense Quote" w:semiHidden="0" w:uiPriority="30" w:unhideWhenUsed="0" w:qFormat="1"/>
-    <w:lsdException w:name="Medium List 2 Accent 1" w:semiHidden="0" w:uiPriority="66" w:unhideWhenUsed="0"/>
-    <w:lsdException w:name="Medium Grid 1 Accent 1" w:semiHidden="0" w:uiPriority="67" w:unhideWhenUsed="0"/>
-    <w:lsdException w:name="Medium Grid 2 Accent 1" w:semiHidden="0" w:uiPriority="68" w:unhideWhenUsed="0"/>
-    <w:lsdException w:name="Medium Grid 3 Accent 1" w:semiHidden="0" w:uiPriority="69" w:unhideWhenUsed="0"/>
-    <w:lsdException w:name="Dark List Accent 1" w:semiHidden="0" w:uiPriority="70" w:unhideWhenUsed="0"/>
-    <w:lsdException w:name="Colorful Shading Accent 1" w:semiHidden="0" w:uiPriority="71" w:unhideWhenUsed="0"/>
-    <w:lsdException w:name="Colorful List Accent 1" w:semiHidden="0" w:uiPriority="72" w:unhideWhenUsed="0"/>
-    <w:lsdException w:name="Colorful Grid Accent 1" w:semiHidden="0" w:uiPriority="73" w:unhideWhenUsed="0"/>
-    <w:lsdException w:name="Light Shading Accent 2" w:semiHidden="0" w:uiPriority="60" w:unhideWhenUsed="0"/>
-    <w:lsdException w:name="Light List Accent 2" w:semiHidden="0" w:uiPriority="61" w:unhideWhenUsed="0"/>
-    <w:lsdException w:name="Light Grid Accent 2" w:semiHidden="0" w:uiPriority="62" w:unhideWhenUsed="0"/>
-    <w:lsdException w:name="Medium Shading 1 Accent 2" w:semiHidden="0" w:uiPriority="63" w:unhideWhenUsed="0"/>
-    <w:lsdException w:name="Medium Shading 2 Accent 2" w:semiHidden="0" w:uiPriority="64" w:unhideWhenUsed="0"/>
-    <w:lsdException w:name="Medium List 1 Accent 2" w:semiHidden="0" w:uiPriority="65" w:unhideWhenUsed="0"/>
-    <w:lsdException w:name="Medium List 2 Accent 2" w:semiHidden="0" w:uiPriority="66" w:unhideWhenUsed="0"/>
-    <w:lsdException w:name="Medium Grid 1 Accent 2" w:semiHidden="0" w:uiPriority="67" w:unhideWhenUsed="0"/>
-    <w:lsdException w:name="Medium Grid 2 Accent 2" w:semiHidden="0" w:uiPriority="68" w:unhideWhenUsed="0"/>
-    <w:lsdException w:name="Medium Grid 3 Accent 2" w:semiHidden="0" w:uiPriority="69" w:unhideWhenUsed="0"/>
-    <w:lsdException w:name="Dark List Accent 2" w:semiHidden="0" w:uiPriority="70" w:unhideWhenUsed="0"/>
-    <w:lsdException w:name="Colorful Shading Accent 2" w:semiHidden="0" w:uiPriority="71" w:unhideWhenUsed="0"/>
-    <w:lsdException w:name="Colorful List Accent 2" w:semiHidden="0" w:uiPriority="72" w:unhideWhenUsed="0"/>
-    <w:lsdException w:name="Colorful Grid Accent 2" w:semiHidden="0" w:uiPriority="73" w:unhideWhenUsed="0"/>
-    <w:lsdException w:name="Light Shading Accent 3" w:semiHidden="0" w:uiPriority="60" w:unhideWhenUsed="0"/>
-    <w:lsdException w:name="Light List Accent 3" w:semiHidden="0" w:uiPriority="61" w:unhideWhenUsed="0"/>
-    <w:lsdException w:name="Light Grid Accent 3" w:semiHidden="0" w:uiPriority="62" w:unhideWhenUsed="0"/>
-    <w:lsdException w:name="Medium Shading 1 Accent 3" w:semiHidden="0" w:uiPriority="63" w:unhideWhenUsed="0"/>
-    <w:lsdException w:name="Medium Shading 2 Accent 3" w:semiHidden="0" w:uiPriority="64" w:unhideWhenUsed="0"/>
-    <w:lsdException w:name="Medium List 1 Accent 3" w:semiHidden="0" w:uiPriority="65" w:unhideWhenUsed="0"/>
-    <w:lsdException w:name="Medium List 2 Accent 3" w:semiHidden="0" w:uiPriority="66" w:unhideWhenUsed="0"/>
-    <w:lsdException w:name="Medium Grid 1 Accent 3" w:semiHidden="0" w:uiPriority="67" w:unhideWhenUsed="0"/>
-    <w:lsdException w:name="Medium Grid 2 Accent 3" w:semiHidden="0" w:uiPriority="68" w:unhideWhenUsed="0"/>
-    <w:lsdException w:name="Medium Grid 3 Accent 3" w:semiHidden="0" w:uiPriority="69" w:unhideWhenUsed="0"/>
-    <w:lsdException w:name="Dark List Accent 3" w:semiHidden="0" w:uiPriority="70" w:unhideWhenUsed="0"/>
-    <w:lsdException w:name="Colorful Shading Accent 3" w:semiHidden="0" w:uiPriority="71" w:unhideWhenUsed="0"/>
-    <w:lsdException w:name="Colorful List Accent 3" w:semiHidden="0" w:uiPriority="72" w:unhideWhenUsed="0"/>
-    <w:lsdException w:name="Colorful Grid Accent 3" w:semiHidden="0" w:uiPriority="73" w:unhideWhenUsed="0"/>
-    <w:lsdException w:name="Light Shading Accent 4" w:semiHidden="0" w:uiPriority="60" w:unhideWhenUsed="0"/>
-    <w:lsdException w:name="Light List Accent 4" w:semiHidden="0" w:uiPriority="61" w:unhideWhenUsed="0"/>
-    <w:lsdException w:name="Light Grid Accent 4" w:semiHidden="0" w:uiPriority="62" w:unhideWhenUsed="0"/>
-    <w:lsdException w:name="Medium Shading 1 Accent 4" w:semiHidden="0" w:uiPriority="63" w:unhideWhenUsed="0"/>
-    <w:lsdException w:name="Medium Shading 2 Accent 4" w:semiHidden="0" w:uiPriority="64" w:unhideWhenUsed="0"/>
-    <w:lsdException w:name="Medium List 1 Accent 4" w:semiHidden="0" w:uiPriority="65" w:unhideWhenUsed="0"/>
-    <w:lsdException w:name="Medium List 2 Accent 4" w:semiHidden="0" w:uiPriority="66" w:unhideWhenUsed="0"/>
-    <w:lsdException w:name="Medium Grid 1 Accent 4" w:semiHidden="0" w:uiPriority="67" w:unhideWhenUsed="0"/>
-    <w:lsdException w:name="Medium Grid 2 Accent 4" w:semiHidden="0" w:uiPriority="68" w:unhideWhenUsed="0"/>
-    <w:lsdException w:name="Medium Grid 3 Accent 4" w:semiHidden="0" w:uiPriority="69" w:unhideWhenUsed="0"/>
-    <w:lsdException w:name="Dark List Accent 4" w:semiHidden="0" w:uiPriority="70" w:unhideWhenUsed="0"/>
-    <w:lsdException w:name="Colorful Shading Accent 4" w:semiHidden="0" w:uiPriority="71" w:unhideWhenUsed="0"/>
-    <w:lsdException w:name="Colorful List Accent 4" w:semiHidden="0" w:uiPriority="72" w:unhideWhenUsed="0"/>
-    <w:lsdException w:name="Colorful Grid Accent 4" w:semiHidden="0" w:uiPriority="73" w:unhideWhenUsed="0"/>
-    <w:lsdException w:name="Light Shading Accent 5" w:semiHidden="0" w:uiPriority="60" w:unhideWhenUsed="0"/>
-    <w:lsdException w:name="Light List Accent 5" w:semiHidden="0" w:uiPriority="61" w:unhideWhenUsed="0"/>
-    <w:lsdException w:name="Light Grid Accent 5" w:semiHidden="0" w:uiPriority="62" w:unhideWhenUsed="0"/>
-    <w:lsdException w:name="Medium Shading 1 Accent 5" w:semiHidden="0" w:uiPriority="63" w:unhideWhenUsed="0"/>
-    <w:lsdException w:name="Medium Shading 2 Accent 5" w:semiHidden="0" w:uiPriority="64" w:unhideWhenUsed="0"/>
-    <w:lsdException w:name="Medium List 1 Accent 5" w:semiHidden="0" w:uiPriority="65" w:unhideWhenUsed="0"/>
-    <w:lsdException w:name="Medium List 2 Accent 5" w:semiHidden="0" w:uiPriority="66" w:unhideWhenUsed="0"/>
-    <w:lsdException w:name="Medium Grid 1 Accent 5" w:semiHidden="0" w:uiPriority="67" w:unhideWhenUsed="0"/>
-    <w:lsdException w:name="Medium Grid 2 Accent 5" w:semiHidden="0" w:uiPriority="68" w:unhideWhenUsed="0"/>
-    <w:lsdException w:name="Medium Grid 3 Accent 5" w:semiHidden="0" w:uiPriority="69" w:unhideWhenUsed="0"/>
-    <w:lsdException w:name="Dark List Accent 5" w:semiHidden="0" w:uiPriority="70" w:unhideWhenUsed="0"/>
-    <w:lsdException w:name="Colorful Shading Accent 5" w:semiHidden="0" w:uiPriority="71" w:unhideWhenUsed="0"/>
-    <w:lsdException w:name="Colorful List Accent 5" w:semiHidden="0" w:uiPriority="72" w:unhideWhenUsed="0"/>
-    <w:lsdException w:name="Colorful Grid Accent 5" w:semiHidden="0" w:uiPriority="73" w:unhideWhenUsed="0"/>
-    <w:lsdException w:name="Light Shading Accent 6" w:semiHidden="0" w:uiPriority="60" w:unhideWhenUsed="0"/>
-    <w:lsdException w:name="Light List Accent 6" w:semiHidden="0" w:uiPriority="61" w:unhideWhenUsed="0"/>
-    <w:lsdException w:name="Light Grid Accent 6" w:semiHidden="0" w:uiPriority="62" w:unhideWhenUsed="0"/>
-    <w:lsdException w:name="Medium Shading 1 Accent 6" w:semiHidden="0" w:uiPriority="63" w:unhideWhenUsed="0"/>
-    <w:lsdException w:name="Medium Shading 2 Accent 6" w:semiHidden="0" w:uiPriority="64" w:unhideWhenUsed="0"/>
-    <w:lsdException w:name="Medium List 1 Accent 6" w:semiHidden="0" w:uiPriority="65" w:unhideWhenUsed="0"/>
-    <w:lsdException w:name="Medium List 2 Accent 6" w:semiHidden="0" w:uiPriority="66" w:unhideWhenUsed="0"/>
-    <w:lsdException w:name="Medium Grid 1 Accent 6" w:semiHidden="0" w:uiPriority="67" w:unhideWhenUsed="0"/>
-    <w:lsdException w:name="Medium Grid 2 Accent 6" w:semiHidden="0" w:uiPriority="68" w:unhideWhenUsed="0"/>
-    <w:lsdException w:name="Medium Grid 3 Accent 6" w:semiHidden="0" w:uiPriority="69" w:unhideWhenUsed="0"/>
-    <w:lsdException w:name="Dark List Accent 6" w:semiHidden="0" w:uiPriority="70" w:unhideWhenUsed="0"/>
-    <w:lsdException w:name="Colorful Shading Accent 6" w:semiHidden="0" w:uiPriority="71" w:unhideWhenUsed="0"/>
-    <w:lsdException w:name="Colorful List Accent 6" w:semiHidden="0" w:uiPriority="72" w:unhideWhenUsed="0"/>
-    <w:lsdException w:name="Colorful Grid Accent 6" w:semiHidden="0" w:uiPriority="73" w:unhideWhenUsed="0"/>
-    <w:lsdException w:name="Subtle Emphasis" w:semiHidden="0" w:uiPriority="19" w:unhideWhenUsed="0" w:qFormat="1"/>
-    <w:lsdException w:name="Intense Emphasis" w:semiHidden="0" w:uiPriority="21" w:unhideWhenUsed="0" w:qFormat="1"/>
-    <w:lsdException w:name="Subtle Reference" w:semiHidden="0" w:uiPriority="31" w:unhideWhenUsed="0" w:qFormat="1"/>
-    <w:lsdException w:name="Intense Reference" w:semiHidden="0" w:uiPriority="32" w:unhideWhenUsed="0" w:qFormat="1"/>
-    <w:lsdException w:name="Book Title" w:semiHidden="0" w:uiPriority="33" w:unhideWhenUsed="0" w:qFormat="1"/>
-    <w:lsdException w:name="Bibliography" w:uiPriority="37"/>
-    <w:lsdException w:name="TOC Heading" w:uiPriority="39" w:qFormat="1"/>
-  </w:latentStyles>
-  <w:style w:type="paragraph" w:default="1" w:styleId="Normal">
-    <w:name w:val="Normal"/>
-    <w:qFormat/>
-  </w:style>
-  <w:style w:type="character" w:default="1" w:styleId="DefaultParagraphFont">
-    <w:name w:val="Default Paragraph Font"/>
-    <w:uiPriority w:val="1"/>
-    <w:semiHidden/>
-    <w:unhideWhenUsed/>
-  </w:style>
-  <w:style w:type="table" w:default="1" w:styleId="TableNormal">
-    <w:name w:val="Normal Table"/>
-    <w:uiPriority w:val="99"/>
-    <w:semiHidden/>
-    <w:unhideWhenUsed/>
-    <w:tblPr>
-      <w:tblInd w:w="0" w:type="dxa"/>
-      <w:tblCellMar>
-        <w:top w:w="0" w:type="dxa"/>
-        <w:left w:w="108" w:type="dxa"/>
-        <w:bottom w:w="0" w:type="dxa"/>
-        <w:right w:w="108" w:type="dxa"/>
-      </w:tblCellMar>
-    </w:tblPr>
-  </w:style>
-  <w:style w:type="numbering" w:default="1" w:styleId="NoList">
-    <w:name w:val="No List"/>
-    <w:uiPriority w:val="99"/>
-    <w:semiHidden/>
-    <w:unhideWhenUsed/>
-  </w:style>
-  <w:style w:type="paragraph" w:styleId="Subtitle">
-    <w:name w:val="Subtitle"/>
-    <w:basedOn w:val="Normal"/>
-    <w:next w:val="Normal"/>
-    <w:link w:val="SubtitleChar"/>
-    <w:uiPriority w:val="11"/>
-    <w:qFormat/>
-    <w:rsid w:val="00013C08"/>
-    <w:pPr>
-      <w:numPr>
-        <w:ilvl w:val="1"/>
-      </w:numPr>
-    </w:pPr>
-    <w:rPr>
-      <w:rFonts w:eastAsiaTheme="minorEastAsia"/>
-      <w:color w:val="5A5A5A" w:themeColor="text1" w:themeTint="A5"/>
-      <w:spacing w:val="15"/>
-    </w:rPr>
-  </w:style>
-  <w:style w:type="character" w:customStyle="1" w:styleId="SubtitleChar">
-    <w:name w:val="Subtitle Char"/>
-    <w:basedOn w:val="DefaultParagraphFont"/>
-    <w:link w:val="Subtitle"/>
-    <w:uiPriority w:val="11"/>
-    <w:rsid w:val="00013C08"/>
-    <w:rPr>
-      <w:rFonts w:eastAsiaTheme="minorEastAsia"/>
-      <w:color w:val="5A5A5A" w:themeColor="text1" w:themeTint="A5"/>
-      <w:spacing w:val="15"/>
-    </w:rPr>
-  </w:style>
-  <w:style w:type="paragraph" w:styleId="ListParagraph">
-    <w:name w:val="List Paragraph"/>
-    <w:basedOn w:val="Normal"/>
-    <w:uiPriority w:val="34"/>
-    <w:qFormat/>
-    <w:rsid w:val="00013C08"/>
-    <w:pPr>
-      <w:ind w:left="720"/>
-      <w:contextualSpacing/>
-    </w:pPr>
-  </w:style>
-  <w:style w:type="paragraph" w:styleId="BalloonText">
-    <w:name w:val="Balloon Text"/>
-    <w:basedOn w:val="Normal"/>
-    <w:link w:val="BalloonTextChar"/>
-    <w:uiPriority w:val="99"/>
-    <w:semiHidden/>
-    <w:unhideWhenUsed/>
-    <w:rsid w:val="00996276"/>
-    <w:pPr>
-      <w:spacing w:after="0" w:line="240" w:lineRule="auto"/>
-    </w:pPr>
-    <w:rPr>
-      <w:rFonts w:ascii="Tahoma" w:hAnsi="Tahoma" w:cs="Tahoma"/>
-      <w:sz w:val="16"/>
-      <w:szCs w:val="16"/>
-    </w:rPr>
-  </w:style>
-  <w:style w:type="character" w:customStyle="1" w:styleId="BalloonTextChar">
-    <w:name w:val="Balloon Text Char"/>
-    <w:basedOn w:val="DefaultParagraphFont"/>
-    <w:link w:val="BalloonText"/>
-    <w:uiPriority w:val="99"/>
-    <w:semiHidden/>
-    <w:rsid w:val="00996276"/>
-    <w:rPr>
-      <w:rFonts w:ascii="Tahoma" w:hAnsi="Tahoma" w:cs="Tahoma"/>
-      <w:sz w:val="16"/>
-      <w:szCs w:val="16"/>
-    </w:rPr>
-  </w:style>
-  <w:style w:type="paragraph" w:styleId="Header">
-    <w:name w:val="header"/>
-    <w:basedOn w:val="Normal"/>
-    <w:link w:val="HeaderChar"/>
-    <w:uiPriority w:val="99"/>
-    <w:unhideWhenUsed/>
-    <w:rsid w:val="004F2FE8"/>
-    <w:pPr>
-      <w:tabs>
-        <w:tab w:val="center" w:pos="4680"/>
-        <w:tab w:val="right" w:pos="9360"/>
-      </w:tabs>
-      <w:spacing w:after="0" w:line="240" w:lineRule="auto"/>
-    </w:pPr>
-  </w:style>
-  <w:style w:type="character" w:customStyle="1" w:styleId="HeaderChar">
-    <w:name w:val="Header Char"/>
-    <w:basedOn w:val="DefaultParagraphFont"/>
-    <w:link w:val="Header"/>
-    <w:uiPriority w:val="99"/>
-    <w:rsid w:val="004F2FE8"/>
-  </w:style>
-  <w:style w:type="paragraph" w:styleId="Footer">
-    <w:name w:val="footer"/>
-    <w:basedOn w:val="Normal"/>
-    <w:link w:val="FooterChar"/>
-    <w:uiPriority w:val="99"/>
-    <w:unhideWhenUsed/>
-    <w:rsid w:val="004F2FE8"/>
-    <w:pPr>
-      <w:tabs>
-        <w:tab w:val="center" w:pos="4680"/>
-        <w:tab w:val="right" w:pos="9360"/>
-      </w:tabs>
-      <w:spacing w:after="0" w:line="240" w:lineRule="auto"/>
-    </w:pPr>
-  </w:style>
-  <w:style w:type="character" w:customStyle="1" w:styleId="FooterChar">
-    <w:name w:val="Footer Char"/>
-    <w:basedOn w:val="DefaultParagraphFont"/>
-    <w:link w:val="Footer"/>
-    <w:uiPriority w:val="99"/>
-    <w:rsid w:val="004F2FE8"/>
-  </w:style>
-</w:styles>
-</file>
-
-<file path=word/stylesWithEffects.xml><?xml version="1.0" encoding="utf-8"?>
-<w:styles xmlns:wpc="http://schemas.microsoft.com/office/word/2010/wordprocessingCanvas" xmlns:mc="http://schemas.openxmlformats.org/markup-compatibility/2006" xmlns:o="urn:schemas-microsoft-com:office:office" xmlns:r="http://schemas.openxmlformats.org/officeDocument/2006/relationships" xmlns:m="http://schemas.openxmlformats.org/officeDocument/2006/math" xmlns:v="urn:schemas-microsoft-com:vml" xmlns:wp14="http://schemas.microsoft.com/office/word/2010/wordprocessingDrawing" xmlns:wp="http://schemas.openxmlformats.org/drawingml/2006/wordprocessingDrawing" xmlns:w10="urn:schemas-microsoft-com:office:word" xmlns:w="http://schemas.openxmlformats.org/wordprocessingml/2006/main" xmlns:w14="http://schemas.microsoft.com/office/word/2010/wordml" xmlns:wpg="http://schemas.microsoft.com/office/word/2010/wordprocessingGroup" xmlns:wpi="http://schemas.microsoft.com/office/word/2010/wordprocessingInk" xmlns:wne="http://schemas.microsoft.com/office/word/2006/wordml" xmlns:wps="http://schemas.microsoft.com/office/word/2010/wordprocessingShape" mc:Ignorable="w14 wp14">
-  <w:docDefaults>
-    <w:rPrDefault>
-      <w:rPr>
-        <w:rFonts w:asciiTheme="minorHAnsi" w:eastAsiaTheme="minorHAnsi" w:hAnsiTheme="minorHAnsi" w:cstheme="minorBidi"/>
-        <w:sz w:val="22"/>
-        <w:szCs w:val="22"/>
-        <w:lang w:val="en-PH" w:eastAsia="en-US" w:bidi="ar-SA"/>
-      </w:rPr>
-    </w:rPrDefault>
-    <w:pPrDefault>
-      <w:pPr>
-        <w:spacing w:after="160" w:line="259" w:lineRule="auto"/>
-      </w:pPr>
-    </w:pPrDefault>
-  </w:docDefaults>
-  <w:latentStyles w:defLockedState="0" w:defUIPriority="99" w:defSemiHidden="1" w:defUnhideWhenUsed="1" w:defQFormat="0" w:count="267">
-    <w:lsdException w:name="Normal" w:semiHidden="0" w:uiPriority="0" w:unhideWhenUsed="0" w:qFormat="1"/>
-    <w:lsdException w:name="heading 1" w:semiHidden="0" w:uiPriority="9" w:unhideWhenUsed="0" w:qFormat="1"/>
-    <w:lsdException w:name="heading 2" w:uiPriority="9" w:qFormat="1"/>
-    <w:lsdException w:name="heading 3" w:uiPriority="9" w:qFormat="1"/>
-    <w:lsdException w:name="heading 4" w:uiPriority="9" w:qFormat="1"/>
-    <w:lsdException w:name="heading 5" w:uiPriority="9" w:qFormat="1"/>
-    <w:lsdException w:name="heading 6" w:uiPriority="9" w:qFormat="1"/>
-    <w:lsdException w:name="heading 7" w:uiPriority="9" w:qFormat="1"/>
-    <w:lsdException w:name="heading 8" w:uiPriority="9" w:qFormat="1"/>
-    <w:lsdException w:name="heading 9" w:uiPriority="9" w:qFormat="1"/>
-    <w:lsdException w:name="toc 1" w:uiPriority="39"/>
-    <w:lsdException w:name="toc 2" w:uiPriority="39"/>
-    <w:lsdException w:name="toc 3" w:uiPriority="39"/>
-    <w:lsdException w:name="toc 4" w:uiPriority="39"/>
-    <w:lsdException w:name="toc 5" w:uiPriority="39"/>
-    <w:lsdException w:name="toc 6" w:uiPriority="39"/>
-    <w:lsdException w:name="toc 7" w:uiPriority="39"/>
-    <w:lsdException w:name="toc 8" w:uiPriority="39"/>
-    <w:lsdException w:name="toc 9" w:uiPriority="39"/>
-    <w:lsdException w:name="caption" w:uiPriority="35" w:qFormat="1"/>
-    <w:lsdException w:name="Title" w:semiHidden="0" w:uiPriority="10" w:unhideWhenUsed="0" w:qFormat="1"/>
-    <w:lsdException w:name="Default Paragraph Font" w:uiPriority="1"/>
-    <w:lsdException w:name="Subtitle" w:semiHidden="0" w:uiPriority="11" w:unhideWhenUsed="0" w:qFormat="1"/>
-    <w:lsdException w:name="Strong" w:semiHidden="0" w:uiPriority="22" w:unhideWhenUsed="0" w:qFormat="1"/>
-    <w:lsdException w:name="Emphasis" w:semiHidden="0" w:uiPriority="20" w:unhideWhenUsed="0" w:qFormat="1"/>
-    <w:lsdException w:name="Table Grid" w:uiPriority="39"/>
-    <w:lsdException w:name="Placeholder Text" w:unhideWhenUsed="0"/>
-    <w:lsdException w:name="No Spacing" w:semiHidden="0" w:uiPriority="1" w:unhideWhenUsed="0" w:qFormat="1"/>
-    <w:lsdException w:name="Light Shading" w:semiHidden="0" w:uiPriority="60" w:unhideWhenUsed="0"/>
-    <w:lsdException w:name="Light List" w:semiHidden="0" w:uiPriority="61" w:unhideWhenUsed="0"/>
-    <w:lsdException w:name="Light Grid" w:semiHidden="0" w:uiPriority="62" w:unhideWhenUsed="0"/>
-    <w:lsdException w:name="Medium Shading 1" w:semiHidden="0" w:uiPriority="63" w:unhideWhenUsed="0"/>
-    <w:lsdException w:name="Medium Shading 2" w:semiHidden="0" w:uiPriority="64" w:unhideWhenUsed="0"/>
-    <w:lsdException w:name="Medium List 1" w:semiHidden="0" w:uiPriority="65" w:unhideWhenUsed="0"/>
-    <w:lsdException w:name="Medium List 2" w:semiHidden="0" w:uiPriority="66" w:unhideWhenUsed="0"/>
-    <w:lsdException w:name="Medium Grid 1" w:semiHidden="0" w:uiPriority="67" w:unhideWhenUsed="0"/>
-    <w:lsdException w:name="Medium Grid 2" w:semiHidden="0" w:uiPriority="68" w:unhideWhenUsed="0"/>
-    <w:lsdException w:name="Medium Grid 3" w:semiHidden="0" w:uiPriority="69" w:unhideWhenUsed="0"/>
-    <w:lsdException w:name="Dark List" w:semiHidden="0" w:uiPriority="70" w:unhideWhenUsed="0"/>
-    <w:lsdException w:name="Colorful Shading" w:semiHidden="0" w:uiPriority="71" w:unhideWhenUsed="0"/>
-    <w:lsdException w:name="Colorful List" w:semiHidden="0" w:uiPriority="72" w:unhideWhenUsed="0"/>
-    <w:lsdException w:name="Colorful Grid" w:semiHidden="0" w:uiPriority="73" w:unhideWhenUsed="0"/>
-    <w:lsdException w:name="Light Shading Accent 1" w:semiHidden="0" w:uiPriority="60" w:unhideWhenUsed="0"/>
-    <w:lsdException w:name="Light List Accent 1" w:semiHidden="0" w:uiPriority="61" w:unhideWhenUsed="0"/>
-    <w:lsdException w:name="Light Grid Accent 1" w:semiHidden="0" w:uiPriority="62" w:unhideWhenUsed="0"/>
-    <w:lsdException w:name="Medium Shading 1 Accent 1" w:semiHidden="0" w:uiPriority="63" w:unhideWhenUsed="0"/>
-    <w:lsdException w:name="Medium Shading 2 Accent 1" w:semiHidden="0" w:uiPriority="64" w:unhideWhenUsed="0"/>
-    <w:lsdException w:name="Medium List 1 Accent 1" w:semiHidden="0" w:uiPriority="65" w:unhideWhenUsed="0"/>
-    <w:lsdException w:name="Revision" w:unhideWhenUsed="0"/>
-    <w:lsdException w:name="List Paragraph" w:semiHidden="0" w:uiPriority="34" w:unhideWhenUsed="0" w:qFormat="1"/>
-    <w:lsdException w:name="Quote" w:semiHidden="0" w:uiPriority="29" w:unhideWhenUsed="0" w:qFormat="1"/>
-    <w:lsdException w:name="Intense Quote" w:semiHidden="0" w:uiPriority="30" w:unhideWhenUsed="0" w:qFormat="1"/>
-    <w:lsdException w:name="Medium List 2 Accent 1" w:semiHidden="0" w:uiPriority="66" w:unhideWhenUsed="0"/>
-    <w:lsdException w:name="Medium Grid 1 Accent 1" w:semiHidden="0" w:uiPriority="67" w:unhideWhenUsed="0"/>
-    <w:lsdException w:name="Medium Grid 2 Accent 1" w:semiHidden="0" w:uiPriority="68" w:unhideWhenUsed="0"/>
-    <w:lsdException w:name="Medium Grid 3 Accent 1" w:semiHidden="0" w:uiPriority="69" w:unhideWhenUsed="0"/>
-    <w:lsdException w:name="Dark List Accent 1" w:semiHidden="0" w:uiPriority="70" w:unhideWhenUsed="0"/>
-    <w:lsdException w:name="Colorful Shading Accent 1" w:semiHidden="0" w:uiPriority="71" w:unhideWhenUsed="0"/>
-    <w:lsdException w:name="Colorful List Accent 1" w:semiHidden="0" w:uiPriority="72" w:unhideWhenUsed="0"/>
-    <w:lsdException w:name="Colorful Grid Accent 1" w:semiHidden="0" w:uiPriority="73" w:unhideWhenUsed="0"/>
-    <w:lsdException w:name="Light Shading Accent 2" w:semiHidden="0" w:uiPriority="60" w:unhideWhenUsed="0"/>
-    <w:lsdException w:name="Light List Accent 2" w:semiHidden="0" w:uiPriority="61" w:unhideWhenUsed="0"/>
-    <w:lsdException w:name="Light Grid Accent 2" w:semiHidden="0" w:uiPriority="62" w:unhideWhenUsed="0"/>
-    <w:lsdException w:name="Medium Shading 1 Accent 2" w:semiHidden="0" w:uiPriority="63" w:unhideWhenUsed="0"/>
-    <w:lsdException w:name="Medium Shading 2 Accent 2" w:semiHidden="0" w:uiPriority="64" w:unhideWhenUsed="0"/>
-    <w:lsdException w:name="Medium List 1 Accent 2" w:semiHidden="0" w:uiPriority="65" w:unhideWhenUsed="0"/>
-    <w:lsdException w:name="Medium List 2 Accent 2" w:semiHidden="0" w:uiPriority="66" w:unhideWhenUsed="0"/>
-    <w:lsdException w:name="Medium Grid 1 Accent 2" w:semiHidden="0" w:uiPriority="67" w:unhideWhenUsed="0"/>
-    <w:lsdException w:name="Medium Grid 2 Accent 2" w:semiHidden="0" w:uiPriority="68" w:unhideWhenUsed="0"/>
-    <w:lsdException w:name="Medium Grid 3 Accent 2" w:semiHidden="0" w:uiPriority="69" w:unhideWhenUsed="0"/>
-    <w:lsdException w:name="Dark List Accent 2" w:semiHidden="0" w:uiPriority="70" w:unhideWhenUsed="0"/>
-    <w:lsdException w:name="Colorful Shading Accent 2" w:semiHidden="0" w:uiPriority="71" w:unhideWhenUsed="0"/>
-    <w:lsdException w:name="Colorful List Accent 2" w:semiHidden="0" w:uiPriority="72" w:unhideWhenUsed="0"/>
-    <w:lsdException w:name="Colorful Grid Accent 2" w:semiHidden="0" w:uiPriority="73" w:unhideWhenUsed="0"/>
-    <w:lsdException w:name="Light Shading Accent 3" w:semiHidden="0" w:uiPriority="60" w:unhideWhenUsed="0"/>
-    <w:lsdException w:name="Light List Accent 3" w:semiHidden="0" w:uiPriority="61" w:unhideWhenUsed="0"/>
-    <w:lsdException w:name="Light Grid Accent 3" w:semiHidden="0" w:uiPriority="62" w:unhideWhenUsed="0"/>
-    <w:lsdException w:name="Medium Shading 1 Accent 3" w:semiHidden="0" w:uiPriority="63" w:unhideWhenUsed="0"/>
-    <w:lsdException w:name="Medium Shading 2 Accent 3" w:semiHidden="0" w:uiPriority="64" w:unhideWhenUsed="0"/>
-    <w:lsdException w:name="Medium List 1 Accent 3" w:semiHidden="0" w:uiPriority="65" w:unhideWhenUsed="0"/>
-    <w:lsdException w:name="Medium List 2 Accent 3" w:semiHidden="0" w:uiPriority="66" w:unhideWhenUsed="0"/>
-    <w:lsdException w:name="Medium Grid 1 Accent 3" w:semiHidden="0" w:uiPriority="67" w:unhideWhenUsed="0"/>
-    <w:lsdException w:name="Medium Grid 2 Accent 3" w:semiHidden="0" w:uiPriority="68" w:unhideWhenUsed="0"/>
-    <w:lsdException w:name="Medium Grid 3 Accent 3" w:semiHidden="0" w:uiPriority="69" w:unhideWhenUsed="0"/>
-    <w:lsdException w:name="Dark List Accent 3" w:semiHidden="0" w:uiPriority="70" w:unhideWhenUsed="0"/>
-    <w:lsdException w:name="Colorful Shading Accent 3" w:semiHidden="0" w:uiPriority="71" w:unhideWhenUsed="0"/>
-    <w:lsdException w:name="Colorful List Accent 3" w:semiHidden="0" w:uiPriority="72" w:unhideWhenUsed="0"/>
-    <w:lsdException w:name="Colorful Grid Accent 3" w:semiHidden="0" w:uiPriority="73" w:unhideWhenUsed="0"/>
-    <w:lsdException w:name="Light Shading Accent 4" w:semiHidden="0" w:uiPriority="60" w:unhideWhenUsed="0"/>
-    <w:lsdException w:name="Light List Accent 4" w:semiHidden="0" w:uiPriority="61" w:unhideWhenUsed="0"/>
-    <w:lsdException w:name="Light Grid Accent 4" w:semiHidden="0" w:uiPriority="62" w:unhideWhenUsed="0"/>
-    <w:lsdException w:name="Medium Shading 1 Accent 4" w:semiHidden="0" w:uiPriority="63" w:unhideWhenUsed="0"/>
-    <w:lsdException w:name="Medium Shading 2 Accent 4" w:semiHidden="0" w:uiPriority="64" w:unhideWhenUsed="0"/>
-    <w:lsdException w:name="Medium List 1 Accent 4" w:semiHidden="0" w:uiPriority="65" w:unhideWhenUsed="0"/>
-    <w:lsdException w:name="Medium List 2 Accent 4" w:semiHidden="0" w:uiPriority="66" w:unhideWhenUsed="0"/>
-    <w:lsdException w:name="Medium Grid 1 Accent 4" w:semiHidden="0" w:uiPriority="67" w:unhideWhenUsed="0"/>
-    <w:lsdException w:name="Medium Grid 2 Accent 4" w:semiHidden="0" w:uiPriority="68" w:unhideWhenUsed="0"/>
-    <w:lsdException w:name="Medium Grid 3 Accent 4" w:semiHidden="0" w:uiPriority="69" w:unhideWhenUsed="0"/>
-    <w:lsdException w:name="Dark List Accent 4" w:semiHidden="0" w:uiPriority="70" w:unhideWhenUsed="0"/>
-    <w:lsdException w:name="Colorful Shading Accent 4" w:semiHidden="0" w:uiPriority="71" w:unhideWhenUsed="0"/>
-    <w:lsdException w:name="Colorful List Accent 4" w:semiHidden="0" w:uiPriority="72" w:unhideWhenUsed="0"/>
-    <w:lsdException w:name="Colorful Grid Accent 4" w:semiHidden="0" w:uiPriority="73" w:unhideWhenUsed="0"/>
-    <w:lsdException w:name="Light Shading Accent 5" w:semiHidden="0" w:uiPriority="60" w:unhideWhenUsed="0"/>
-    <w:lsdException w:name="Light List Accent 5" w:semiHidden="0" w:uiPriority="61" w:unhideWhenUsed="0"/>
-    <w:lsdException w:name="Light Grid Accent 5" w:semiHidden="0" w:uiPriority="62" w:unhideWhenUsed="0"/>
-    <w:lsdException w:name="Medium Shading 1 Accent 5" w:semiHidden="0" w:uiPriority="63" w:unhideWhenUsed="0"/>
-    <w:lsdException w:name="Medium Shading 2 Accent 5" w:semiHidden="0" w:uiPriority="64" w:unhideWhenUsed="0"/>
-    <w:lsdException w:name="Medium List 1 Accent 5" w:semiHidden="0" w:uiPriority="65" w:unhideWhenUsed="0"/>
-    <w:lsdException w:name="Medium List 2 Accent 5" w:semiHidden="0" w:uiPriority="66" w:unhideWhenUsed="0"/>
-    <w:lsdException w:name="Medium Grid 1 Accent 5" w:semiHidden="0" w:uiPriority="67" w:unhideWhenUsed="0"/>
-    <w:lsdException w:name="Medium Grid 2 Accent 5" w:semiHidden="0" w:uiPriority="68" w:unhideWhenUsed="0"/>
-    <w:lsdException w:name="Medium Grid 3 Accent 5" w:semiHidden="0" w:uiPriority="69" w:unhideWhenUsed="0"/>
-    <w:lsdException w:name="Dark List Accent 5" w:semiHidden="0" w:uiPriority="70" w:unhideWhenUsed="0"/>
-    <w:lsdException w:name="Colorful Shading Accent 5" w:semiHidden="0" w:uiPriority="71" w:unhideWhenUsed="0"/>
-    <w:lsdException w:name="Colorful List Accent 5" w:semiHidden="0" w:uiPriority="72" w:unhideWhenUsed="0"/>
-    <w:lsdException w:name="Colorful Grid Accent 5" w:semiHidden="0" w:uiPriority="73" w:unhideWhenUsed="0"/>
-    <w:lsdException w:name="Light Shading Accent 6" w:semiHidden="0" w:uiPriority="60" w:unhideWhenUsed="0"/>
-    <w:lsdException w:name="Light List Accent 6" w:semiHidden="0" w:uiPriority="61" w:unhideWhenUsed="0"/>
-    <w:lsdException w:name="Light Grid Accent 6" w:semiHidden="0" w:uiPriority="62" w:unhideWhenUsed="0"/>
-    <w:lsdException w:name="Medium Shading 1 Accent 6" w:semiHidden="0" w:uiPriority="63" w:unhideWhenUsed="0"/>
-    <w:lsdException w:name="Medium Shading 2 Accent 6" w:semiHidden="0" w:uiPriority="64" w:unhideWhenUsed="0"/>
-    <w:lsdException w:name="Medium List 1 Accent 6" w:semiHidden="0" w:uiPriority="65" w:unhideWhenUsed="0"/>
-    <w:lsdException w:name="Medium List 2 Accent 6" w:semiHidden="0" w:uiPriority="66" w:unhideWhenUsed="0"/>
-    <w:lsdException w:name="Medium Grid 1 Accent 6" w:semiHidden="0" w:uiPriority="67" w:unhideWhenUsed="0"/>
-    <w:lsdException w:name="Medium Grid 2 Accent 6" w:semiHidden="0" w:uiPriority="68" w:unhideWhenUsed="0"/>
-    <w:lsdException w:name="Medium Grid 3 Accent 6" w:semiHidden="0" w:uiPriority="69" w:unhideWhenUsed="0"/>
-    <w:lsdException w:name="Dark List Accent 6" w:semiHidden="0" w:uiPriority="70" w:unhideWhenUsed="0"/>
-    <w:lsdException w:name="Colorful Shading Accent 6" w:semiHidden="0" w:uiPriority="71" w:unhideWhenUsed="0"/>
-    <w:lsdException w:name="Colorful List Accent 6" w:semiHidden="0" w:uiPriority="72" w:unhideWhenUsed="0"/>
-    <w:lsdException w:name="Colorful Grid Accent 6" w:semiHidden="0" w:uiPriority="73" w:unhideWhenUsed="0"/>
-    <w:lsdException w:name="Subtle Emphasis" w:semiHidden="0" w:uiPriority="19" w:unhideWhenUsed="0" w:qFormat="1"/>
-    <w:lsdException w:name="Intense Emphasis" w:semiHidden="0" w:uiPriority="21" w:unhideWhenUsed="0" w:qFormat="1"/>
-    <w:lsdException w:name="Subtle Reference" w:semiHidden="0" w:uiPriority="31" w:unhideWhenUsed="0" w:qFormat="1"/>
-    <w:lsdException w:name="Intense Reference" w:semiHidden="0" w:uiPriority="32" w:unhideWhenUsed="0" w:qFormat="1"/>
-    <w:lsdException w:name="Book Title" w:semiHidden="0" w:uiPriority="33" w:unhideWhenUsed="0" w:qFormat="1"/>
-    <w:lsdException w:name="Bibliography" w:uiPriority="37"/>
-    <w:lsdException w:name="TOC Heading" w:uiPriority="39" w:qFormat="1"/>
+    <w:lsdException w:name="Table Theme" w:semiHidden="1" w:unhideWhenUsed="1"/>
+    <w:lsdException w:name="Placeholder Text" w:semiHidden="1"/>
+    <w:lsdException w:name="No Spacing" w:uiPriority="1" w:qFormat="1"/>
+    <w:lsdException w:name="Light Shading" w:uiPriority="60"/>
+    <w:lsdException w:name="Light List" w:uiPriority="61"/>
+    <w:lsdException w:name="Light Grid" w:uiPriority="62"/>
+    <w:lsdException w:name="Medium Shading 1" w:uiPriority="63"/>
+    <w:lsdException w:name="Medium Shading 2" w:uiPriority="64"/>
+    <w:lsdException w:name="Medium List 1" w:uiPriority="65"/>
+    <w:lsdException w:name="Medium List 2" w:uiPriority="66"/>
+    <w:lsdException w:name="Medium Grid 1" w:uiPriority="67"/>
+    <w:lsdException w:name="Medium Grid 2" w:uiPriority="68"/>
+    <w:lsdException w:name="Medium Grid 3" w:uiPriority="69"/>
+    <w:lsdException w:name="Dark List" w:uiPriority="70"/>
+    <w:lsdException w:name="Colorful Shading" w:uiPriority="71"/>
+    <w:lsdException w:name="Colorful List" w:uiPriority="72"/>
+    <w:lsdException w:name="Colorful Grid" w:uiPriority="73"/>
+    <w:lsdException w:name="Light Shading Accent 1" w:uiPriority="60"/>
+    <w:lsdException w:name="Light List Accent 1" w:uiPriority="61"/>
+    <w:lsdException w:name="Light Grid Accent 1" w:uiPriority="62"/>
+    <w:lsdException w:name="Medium Shading 1 Accent 1" w:uiPriority="63"/>
+    <w:lsdException w:name="Medium Shading 2 Accent 1" w:uiPriority="64"/>
+    <w:lsdException w:name="Medium List 1 Accent 1" w:uiPriority="65"/>
+    <w:lsdException w:name="Revision" w:semiHidden="1"/>
+    <w:lsdException w:name="List Paragraph" w:uiPriority="34" w:qFormat="1"/>
+    <w:lsdException w:name="Quote" w:uiPriority="29" w:qFormat="1"/>
+    <w:lsdException w:name="Intense Quote" w:uiPriority="30" w:qFormat="1"/>
+    <w:lsdException w:name="Medium List 2 Accent 1" w:uiPriority="66"/>
+    <w:lsdException w:name="Medium Grid 1 Accent 1" w:uiPriority="67"/>
+    <w:lsdException w:name="Medium Grid 2 Accent 1" w:uiPriority="68"/>
+    <w:lsdException w:name="Medium Grid 3 Accent 1" w:uiPriority="69"/>
+    <w:lsdException w:name="Dark List Accent 1" w:uiPriority="70"/>
+    <w:lsdException w:name="Colorful Shading Accent 1" w:uiPriority="71"/>
+    <w:lsdException w:name="Colorful List Accent 1" w:uiPriority="72"/>
+    <w:lsdException w:name="Colorful Grid Accent 1" w:uiPriority="73"/>
+    <w:lsdException w:name="Light Shading Accent 2" w:uiPriority="60"/>
+    <w:lsdException w:name="Light List Accent 2" w:uiPriority="61"/>
+    <w:lsdException w:name="Light Grid Accent 2" w:uiPriority="62"/>
+    <w:lsdException w:name="Medium Shading 1 Accent 2" w:uiPriority="63"/>
+    <w:lsdException w:name="Medium Shading 2 Accent 2" w:uiPriority="64"/>
+    <w:lsdException w:name="Medium List 1 Accent 2" w:uiPriority="65"/>
+    <w:lsdException w:name="Medium List 2 Accent 2" w:uiPriority="66"/>
+    <w:lsdException w:name="Medium Grid 1 Accent 2" w:uiPriority="67"/>
+    <w:lsdException w:name="Medium Grid 2 Accent 2" w:uiPriority="68"/>
+    <w:lsdException w:name="Medium Grid 3 Accent 2" w:uiPriority="69"/>
+    <w:lsdException w:name="Dark List Accent 2" w:uiPriority="70"/>
+    <w:lsdException w:name="Colorful Shading Accent 2" w:uiPriority="71"/>
+    <w:lsdException w:name="Colorful List Accent 2" w:uiPriority="72"/>
+    <w:lsdException w:name="Colorful Grid Accent 2" w:uiPriority="73"/>
+    <w:lsdException w:name="Light Shading Accent 3" w:uiPriority="60"/>
+    <w:lsdException w:name="Light List Accent 3" w:uiPriority="61"/>
+    <w:lsdException w:name="Light Grid Accent 3" w:uiPriority="62"/>
+    <w:lsdException w:name="Medium Shading 1 Accent 3" w:uiPriority="63"/>
+    <w:lsdException w:name="Medium Shading 2 Accent 3" w:uiPriority="64"/>
+    <w:lsdException w:name="Medium List 1 Accent 3" w:uiPriority="65"/>
+    <w:lsdException w:name="Medium List 2 Accent 3" w:uiPriority="66"/>
+    <w:lsdException w:name="Medium Grid 1 Accent 3" w:uiPriority="67"/>
+    <w:lsdException w:name="Medium Grid 2 Accent 3" w:uiPriority="68"/>
+    <w:lsdException w:name="Medium Grid 3 Accent 3" w:uiPriority="69"/>
+    <w:lsdException w:name="Dark List Accent 3" w:uiPriority="70"/>
+    <w:lsdException w:name="Colorful Shading Accent 3" w:uiPriority="71"/>
+    <w:lsdException w:name="Colorful List Accent 3" w:uiPriority="72"/>
+    <w:lsdException w:name="Colorful Grid Accent 3" w:uiPriority="73"/>
+    <w:lsdException w:name="Light Shading Accent 4" w:uiPriority="60"/>
+    <w:lsdException w:name="Light List Accent 4" w:uiPriority="61"/>
+    <w:lsdException w:name="Light Grid Accent 4" w:uiPriority="62"/>
+    <w:lsdException w:name="Medium Shading 1 Accent 4" w:uiPriority="63"/>
+    <w:lsdException w:name="Medium Shading 2 Accent 4" w:uiPriority="64"/>
+    <w:lsdException w:name="Medium List 1 Accent 4" w:uiPriority="65"/>
+    <w:lsdException w:name="Medium List 2 Accent 4" w:uiPriority="66"/>
+    <w:lsdException w:name="Medium Grid 1 Accent 4" w:uiPriority="67"/>
+    <w:lsdException w:name="Medium Grid 2 Accent 4" w:uiPriority="68"/>
+    <w:lsdException w:name="Medium Grid 3 Accent 4" w:uiPriority="69"/>
+    <w:lsdException w:name="Dark List Accent 4" w:uiPriority="70"/>
+    <w:lsdException w:name="Colorful Shading Accent 4" w:uiPriority="71"/>
+    <w:lsdException w:name="Colorful List Accent 4" w:uiPriority="72"/>
+    <w:lsdException w:name="Colorful Grid Accent 4" w:uiPriority="73"/>
+    <w:lsdException w:name="Light Shading Accent 5" w:uiPriority="60"/>
+    <w:lsdException w:name="Light List Accent 5" w:uiPriority="61"/>
+    <w:lsdException w:name="Light Grid Accent 5" w:uiPriority="62"/>
+    <w:lsdException w:name="Medium Shading 1 Accent 5" w:uiPriority="63"/>
+    <w:lsdException w:name="Medium Shading 2 Accent 5" w:uiPriority="64"/>
+    <w:lsdException w:name="Medium List 1 Accent 5" w:uiPriority="65"/>
+    <w:lsdException w:name="Medium List 2 Accent 5" w:uiPriority="66"/>
+    <w:lsdException w:name="Medium Grid 1 Accent 5" w:uiPriority="67"/>
+    <w:lsdException w:name="Medium Grid 2 Accent 5" w:uiPriority="68"/>
+    <w:lsdException w:name="Medium Grid 3 Accent 5" w:uiPriority="69"/>
+    <w:lsdException w:name="Dark List Accent 5" w:uiPriority="70"/>
+    <w:lsdException w:name="Colorful Shading Accent 5" w:uiPriority="71"/>
+    <w:lsdException w:name="Colorful List Accent 5" w:uiPriority="72"/>
+    <w:lsdException w:name="Colorful Grid Accent 5" w:uiPriority="73"/>
+    <w:lsdException w:name="Light Shading Accent 6" w:uiPriority="60"/>
+    <w:lsdException w:name="Light List Accent 6" w:uiPriority="61"/>
+    <w:lsdException w:name="Light Grid Accent 6" w:uiPriority="62"/>
+    <w:lsdException w:name="Medium Shading 1 Accent 6" w:uiPriority="63"/>
+    <w:lsdException w:name="Medium Shading 2 Accent 6" w:uiPriority="64"/>
+    <w:lsdException w:name="Medium List 1 Accent 6" w:uiPriority="65"/>
+    <w:lsdException w:name="Medium List 2 Accent 6" w:uiPriority="66"/>
+    <w:lsdException w:name="Medium Grid 1 Accent 6" w:uiPriority="67"/>
+    <w:lsdException w:name="Medium Grid 2 Accent 6" w:uiPriority="68"/>
+    <w:lsdException w:name="Medium Grid 3 Accent 6" w:uiPriority="69"/>
+    <w:lsdException w:name="Dark List Accent 6" w:uiPriority="70"/>
+    <w:lsdException w:name="Colorful Shading Accent 6" w:uiPriority="71"/>
+    <w:lsdException w:name="Colorful List Accent 6" w:uiPriority="72"/>
+    <w:lsdException w:name="Colorful Grid Accent 6" w:uiPriority="73"/>
+    <w:lsdException w:name="Subtle Emphasis" w:uiPriority="19" w:qFormat="1"/>
+    <w:lsdException w:name="Intense Emphasis" w:uiPriority="21" w:qFormat="1"/>
+    <w:lsdException w:name="Subtle Reference" w:uiPriority="31" w:qFormat="1"/>
+    <w:lsdException w:name="Intense Reference" w:uiPriority="32" w:qFormat="1"/>
+    <w:lsdException w:name="Book Title" w:uiPriority="33" w:qFormat="1"/>
+    <w:lsdException w:name="Bibliography" w:semiHidden="1" w:uiPriority="37" w:unhideWhenUsed="1"/>
+    <w:lsdException w:name="TOC Heading" w:semiHidden="1" w:uiPriority="39" w:unhideWhenUsed="1" w:qFormat="1"/>
+    <w:lsdException w:name="Plain Table 1" w:uiPriority="41"/>
+    <w:lsdException w:name="Plain Table 2" w:uiPriority="42"/>
+    <w:lsdException w:name="Plain Table 3" w:uiPriority="43"/>
+    <w:lsdException w:name="Plain Table 4" w:uiPriority="44"/>
+    <w:lsdException w:name="Plain Table 5" w:uiPriority="45"/>
+    <w:lsdException w:name="Grid Table Light" w:uiPriority="40"/>
+    <w:lsdException w:name="Grid Table 1 Light" w:uiPriority="46"/>
+    <w:lsdException w:name="Grid Table 2" w:uiPriority="47"/>
+    <w:lsdException w:name="Grid Table 3" w:uiPriority="48"/>
+    <w:lsdException w:name="Grid Table 4" w:uiPriority="49"/>
+    <w:lsdException w:name="Grid Table 5 Dark" w:uiPriority="50"/>
+    <w:lsdException w:name="Grid Table 6 Colorful" w:uiPriority="51"/>
+    <w:lsdException w:name="Grid Table 7 Colorful" w:uiPriority="52"/>
+    <w:lsdException w:name="Grid Table 1 Light Accent 1" w:uiPriority="46"/>
+    <w:lsdException w:name="Grid Table 2 Accent 1" w:uiPriority="47"/>
+    <w:lsdException w:name="Grid Table 3 Accent 1" w:uiPriority="48"/>
+    <w:lsdException w:name="Grid Table 4 Accent 1" w:uiPriority="49"/>
+    <w:lsdException w:name="Grid Table 5 Dark Accent 1" w:uiPriority="50"/>
+    <w:lsdException w:name="Grid Table 6 Colorful Accent 1" w:uiPriority="51"/>
+    <w:lsdException w:name="Grid Table 7 Colorful Accent 1" w:uiPriority="52"/>
+    <w:lsdException w:name="Grid Table 1 Light Accent 2" w:uiPriority="46"/>
+    <w:lsdException w:name="Grid Table 2 Accent 2" w:uiPriority="47"/>
+    <w:lsdException w:name="Grid Table 3 Accent 2" w:uiPriority="48"/>
+    <w:lsdException w:name="Grid Table 4 Accent 2" w:uiPriority="49"/>
+    <w:lsdException w:name="Grid Table 5 Dark Accent 2" w:uiPriority="50"/>
+    <w:lsdException w:name="Grid Table 6 Colorful Accent 2" w:uiPriority="51"/>
+    <w:lsdException w:name="Grid Table 7 Colorful Accent 2" w:uiPriority="52"/>
+    <w:lsdException w:name="Grid Table 1 Light Accent 3" w:uiPriority="46"/>
+    <w:lsdException w:name="Grid Table 2 Accent 3" w:uiPriority="47"/>
+    <w:lsdException w:name="Grid Table 3 Accent 3" w:uiPriority="48"/>
+    <w:lsdException w:name="Grid Table 4 Accent 3" w:uiPriority="49"/>
+    <w:lsdException w:name="Grid Table 5 Dark Accent 3" w:uiPriority="50"/>
+    <w:lsdException w:name="Grid Table 6 Colorful Accent 3" w:uiPriority="51"/>
+    <w:lsdException w:name="Grid Table 7 Colorful Accent 3" w:uiPriority="52"/>
+    <w:lsdException w:name="Grid Table 1 Light Accent 4" w:uiPriority="46"/>
+    <w:lsdException w:name="Grid Table 2 Accent 4" w:uiPriority="47"/>
+    <w:lsdException w:name="Grid Table 3 Accent 4" w:uiPriority="48"/>
+    <w:lsdException w:name="Grid Table 4 Accent 4" w:uiPriority="49"/>
+    <w:lsdException w:name="Grid Table 5 Dark Accent 4" w:uiPriority="50"/>
+    <w:lsdException w:name="Grid Table 6 Colorful Accent 4" w:uiPriority="51"/>
+    <w:lsdException w:name="Grid Table 7 Colorful Accent 4" w:uiPriority="52"/>
+    <w:lsdException w:name="Grid Table 1 Light Accent 5" w:uiPriority="46"/>
+    <w:lsdException w:name="Grid Table 2 Accent 5" w:uiPriority="47"/>
+    <w:lsdException w:name="Grid Table 3 Accent 5" w:uiPriority="48"/>
+    <w:lsdException w:name="Grid Table 4 Accent 5" w:uiPriority="49"/>
+    <w:lsdException w:name="Grid Table 5 Dark Accent 5" w:uiPriority="50"/>
+    <w:lsdException w:name="Grid Table 6 Colorful Accent 5" w:uiPriority="51"/>
+    <w:lsdException w:name="Grid Table 7 Colorful Accent 5" w:uiPriority="52"/>
+    <w:lsdException w:name="Grid Table 1 Light Accent 6" w:uiPriority="46"/>
+    <w:lsdException w:name="Grid Table 2 Accent 6" w:uiPriority="47"/>
+    <w:lsdException w:name="Grid Table 3 Accent 6" w:uiPriority="48"/>
+    <w:lsdException w:name="Grid Table 4 Accent 6" w:uiPriority="49"/>
+    <w:lsdException w:name="Grid Table 5 Dark Accent 6" w:uiPriority="50"/>
+    <w:lsdException w:name="Grid Table 6 Colorful Accent 6" w:uiPriority="51"/>
+    <w:lsdException w:name="Grid Table 7 Colorful Accent 6" w:uiPriority="52"/>
+    <w:lsdException w:name="List Table 1 Light" w:uiPriority="46"/>
+    <w:lsdException w:name="List Table 2" w:uiPriority="47"/>
+    <w:lsdException w:name="List Table 3" w:uiPriority="48"/>
+    <w:lsdException w:name="List Table 4" w:uiPriority="49"/>
+    <w:lsdException w:name="List Table 5 Dark" w:uiPriority="50"/>
+    <w:lsdException w:name="List Table 6 Colorful" w:uiPriority="51"/>
+    <w:lsdException w:name="List Table 7 Colorful" w:uiPriority="52"/>
+    <w:lsdException w:name="List Table 1 Light Accent 1" w:uiPriority="46"/>
+    <w:lsdException w:name="List Table 2 Accent 1" w:uiPriority="47"/>
+    <w:lsdException w:name="List Table 3 Accent 1" w:uiPriority="48"/>
+    <w:lsdException w:name="List Table 4 Accent 1" w:uiPriority="49"/>
+    <w:lsdException w:name="List Table 5 Dark Accent 1" w:uiPriority="50"/>
+    <w:lsdException w:name="List Table 6 Colorful Accent 1" w:uiPriority="51"/>
+    <w:lsdException w:name="List Table 7 Colorful Accent 1" w:uiPriority="52"/>
+    <w:lsdException w:name="List Table 1 Light Accent 2" w:uiPriority="46"/>
+    <w:lsdException w:name="List Table 2 Accent 2" w:uiPriority="47"/>
+    <w:lsdException w:name="List Table 3 Accent 2" w:uiPriority="48"/>
+    <w:lsdException w:name="List Table 4 Accent 2" w:uiPriority="49"/>
+    <w:lsdException w:name="List Table 5 Dark Accent 2" w:uiPriority="50"/>
+    <w:lsdException w:name="List Table 6 Colorful Accent 2" w:uiPriority="51"/>
+    <w:lsdException w:name="List Table 7 Colorful Accent 2" w:uiPriority="52"/>
+    <w:lsdException w:name="List Table 1 Light Accent 3" w:uiPriority="46"/>
+    <w:lsdException w:name="List Table 2 Accent 3" w:uiPriority="47"/>
+    <w:lsdException w:name="List Table 3 Accent 3" w:uiPriority="48"/>
+    <w:lsdException w:name="List Table 4 Accent 3" w:uiPriority="49"/>
+    <w:lsdException w:name="List Table 5 Dark Accent 3" w:uiPriority="50"/>
+    <w:lsdException w:name="List Table 6 Colorful Accent 3" w:uiPriority="51"/>
+    <w:lsdException w:name="List Table 7 Colorful Accent 3" w:uiPriority="52"/>
+    <w:lsdException w:name="List Table 1 Light Accent 4" w:uiPriority="46"/>
+    <w:lsdException w:name="List Table 2 Accent 4" w:uiPriority="47"/>
+    <w:lsdException w:name="List Table 3 Accent 4" w:uiPriority="48"/>
+    <w:lsdException w:name="List Table 4 Accent 4" w:uiPriority="49"/>
+    <w:lsdException w:name="List Table 5 Dark Accent 4" w:uiPriority="50"/>
+    <w:lsdException w:name="List Table 6 Colorful Accent 4" w:uiPriority="51"/>
+    <w:lsdException w:name="List Table 7 Colorful Accent 4" w:uiPriority="52"/>
+    <w:lsdException w:name="List Table 1 Light Accent 5" w:uiPriority="46"/>
+    <w:lsdException w:name="List Table 2 Accent 5" w:uiPriority="47"/>
+    <w:lsdException w:name="List Table 3 Accent 5" w:uiPriority="48"/>
+    <w:lsdException w:name="List Table 4 Accent 5" w:uiPriority="49"/>
+    <w:lsdException w:name="List Table 5 Dark Accent 5" w:uiPriority="50"/>
+    <w:lsdException w:name="List Table 6 Colorful Accent 5" w:uiPriority="51"/>
+    <w:lsdException w:name="List Table 7 Colorful Accent 5" w:uiPriority="52"/>
+    <w:lsdException w:name="List Table 1 Light Accent 6" w:uiPriority="46"/>
+    <w:lsdException w:name="List Table 2 Accent 6" w:uiPriority="47"/>
+    <w:lsdException w:name="List Table 3 Accent 6" w:uiPriority="48"/>
+    <w:lsdException w:name="List Table 4 Accent 6" w:uiPriority="49"/>
+    <w:lsdException w:name="List Table 5 Dark Accent 6" w:uiPriority="50"/>
+    <w:lsdException w:name="List Table 6 Colorful Accent 6" w:uiPriority="51"/>
+    <w:lsdException w:name="List Table 7 Colorful Accent 6" w:uiPriority="52"/>
   </w:latentStyles>
   <w:style w:type="paragraph" w:default="1" w:styleId="Normal">
     <w:name w:val="Normal"/>
@@ -7487,7 +7315,7 @@
   <a:extraClrSchemeLst/>
   <a:extLst>
     <a:ext uri="{05A4C25C-085E-4340-85A3-A5531E510DB2}">
-      <thm15:themeFamily xmlns="" xmlns:thm15="http://schemas.microsoft.com/office/thememl/2012/main" name="Office Theme" id="{62F939B6-93AF-4DB8-9C6B-D6C7DFDC589F}" vid="{4A3C46E8-61CC-4603-A589-7422A47A8E4A}"/>
+      <thm15:themeFamily xmlns:thm15="http://schemas.microsoft.com/office/thememl/2012/main" name="Office Theme" id="{62F939B6-93AF-4DB8-9C6B-D6C7DFDC589F}" vid="{4A3C46E8-61CC-4603-A589-7422A47A8E4A}"/>
     </a:ext>
   </a:extLst>
 </a:theme>
@@ -7498,7 +7326,7 @@
 </file>
 
 <file path=customXml/itemProps1.xml><?xml version="1.0" encoding="utf-8"?>
-<ds:datastoreItem xmlns:ds="http://schemas.openxmlformats.org/officeDocument/2006/customXml" ds:itemID="{6D30F326-DB86-42FC-85FD-48D0CD5529CD}">
+<ds:datastoreItem xmlns:ds="http://schemas.openxmlformats.org/officeDocument/2006/customXml" ds:itemID="{8EF0CBB3-8D32-488E-9C4C-C1A205581CF2}">
   <ds:schemaRefs>
     <ds:schemaRef ds:uri="http://schemas.openxmlformats.org/officeDocument/2006/bibliography"/>
   </ds:schemaRefs>

</xml_diff>